<commit_message>
Escrevendo primeiros itens da tarefa
</commit_message>
<xml_diff>
--- a/Trabalho3.docx
+++ b/Trabalho3.docx
@@ -192,7 +192,7 @@
           <w:szCs w:val="36"/>
           <w:u w:val="single"/>
         </w:rPr>
-        <w:t>1</w:t>
+        <w:t>3</w:t>
       </w:r>
     </w:p>
     <w:p>
@@ -212,160 +212,76 @@
         <w:jc w:val="both"/>
         <w:rPr>
           <w:rFonts w:ascii="Times New Roman" w:eastAsia="Times New Roman" w:hAnsi="Times New Roman" w:cs="Times New Roman"/>
-          <w:i/>
-          <w:sz w:val="24"/>
-          <w:szCs w:val="24"/>
-        </w:rPr>
-      </w:pPr>
-      <w:r>
-        <w:rPr>
-          <w:rFonts w:ascii="Times New Roman" w:eastAsia="Times New Roman" w:hAnsi="Times New Roman" w:cs="Times New Roman"/>
-          <w:iCs/>
-          <w:sz w:val="24"/>
-          <w:szCs w:val="24"/>
-        </w:rPr>
-        <w:t xml:space="preserve">A atividade 1 tem como objetivo utilizar o depurador Eclipse para identificar e corrigir erros nos códigos </w:t>
-      </w:r>
-      <w:r>
-        <w:rPr>
-          <w:rFonts w:ascii="Times New Roman" w:eastAsia="Times New Roman" w:hAnsi="Times New Roman" w:cs="Times New Roman"/>
-          <w:i/>
-          <w:sz w:val="24"/>
-          <w:szCs w:val="24"/>
-        </w:rPr>
-        <w:t>Brecho.java</w:t>
-      </w:r>
-      <w:r>
-        <w:rPr>
-          <w:rFonts w:ascii="Times New Roman" w:eastAsia="Times New Roman" w:hAnsi="Times New Roman" w:cs="Times New Roman"/>
-          <w:iCs/>
-          <w:sz w:val="24"/>
-          <w:szCs w:val="24"/>
-        </w:rPr>
-        <w:t xml:space="preserve"> e </w:t>
-      </w:r>
-      <w:r>
-        <w:rPr>
-          <w:rFonts w:ascii="Times New Roman" w:eastAsia="Times New Roman" w:hAnsi="Times New Roman" w:cs="Times New Roman"/>
-          <w:i/>
-          <w:sz w:val="24"/>
-          <w:szCs w:val="24"/>
-        </w:rPr>
-        <w:t>ProdutoBean.java</w:t>
-      </w:r>
-      <w:r>
-        <w:rPr>
-          <w:rFonts w:ascii="Times New Roman" w:eastAsia="Times New Roman" w:hAnsi="Times New Roman" w:cs="Times New Roman"/>
-          <w:i/>
-          <w:sz w:val="24"/>
-          <w:szCs w:val="24"/>
-        </w:rPr>
-        <w:t>.</w:t>
-      </w:r>
-    </w:p>
-    <w:p>
-      <w:pPr>
-        <w:ind w:firstLine="360"/>
-        <w:jc w:val="both"/>
-        <w:rPr>
-          <w:rFonts w:ascii="Times New Roman" w:eastAsia="Times New Roman" w:hAnsi="Times New Roman" w:cs="Times New Roman"/>
-          <w:i/>
-          <w:sz w:val="24"/>
-          <w:szCs w:val="24"/>
-        </w:rPr>
-      </w:pPr>
-    </w:p>
-    <w:p>
-      <w:pPr>
-        <w:ind w:firstLine="360"/>
-        <w:jc w:val="both"/>
-        <w:rPr>
-          <w:rFonts w:ascii="Times New Roman" w:eastAsia="Times New Roman" w:hAnsi="Times New Roman" w:cs="Times New Roman"/>
-          <w:iCs/>
-          <w:sz w:val="24"/>
-          <w:szCs w:val="24"/>
-        </w:rPr>
-      </w:pPr>
-      <w:r>
-        <w:rPr>
-          <w:rFonts w:ascii="Times New Roman" w:eastAsia="Times New Roman" w:hAnsi="Times New Roman" w:cs="Times New Roman"/>
-          <w:iCs/>
-          <w:sz w:val="24"/>
-          <w:szCs w:val="24"/>
-        </w:rPr>
-        <w:t>Durante a depuração, foi possível identificar 6 erros, listados e explicados abaixo:</w:t>
-      </w:r>
-    </w:p>
-    <w:p>
-      <w:pPr>
-        <w:jc w:val="both"/>
-        <w:rPr>
-          <w:rFonts w:ascii="Times New Roman" w:eastAsia="Times New Roman" w:hAnsi="Times New Roman" w:cs="Times New Roman"/>
-          <w:iCs/>
-          <w:sz w:val="24"/>
-          <w:szCs w:val="24"/>
-        </w:rPr>
-      </w:pPr>
+          <w:iCs/>
+          <w:sz w:val="24"/>
+          <w:szCs w:val="24"/>
+        </w:rPr>
+      </w:pPr>
+      <w:r>
+        <w:rPr>
+          <w:rFonts w:ascii="Times New Roman" w:eastAsia="Times New Roman" w:hAnsi="Times New Roman" w:cs="Times New Roman"/>
+          <w:iCs/>
+          <w:sz w:val="24"/>
+          <w:szCs w:val="24"/>
+        </w:rPr>
+        <w:t xml:space="preserve">A atividade </w:t>
+      </w:r>
+      <w:r>
+        <w:rPr>
+          <w:rFonts w:ascii="Times New Roman" w:eastAsia="Times New Roman" w:hAnsi="Times New Roman" w:cs="Times New Roman"/>
+          <w:iCs/>
+          <w:sz w:val="24"/>
+          <w:szCs w:val="24"/>
+        </w:rPr>
+        <w:t>3</w:t>
+      </w:r>
+      <w:r>
+        <w:rPr>
+          <w:rFonts w:ascii="Times New Roman" w:eastAsia="Times New Roman" w:hAnsi="Times New Roman" w:cs="Times New Roman"/>
+          <w:iCs/>
+          <w:sz w:val="24"/>
+          <w:szCs w:val="24"/>
+        </w:rPr>
+        <w:t xml:space="preserve"> tem como </w:t>
+      </w:r>
+      <w:r>
+        <w:rPr>
+          <w:rFonts w:ascii="Times New Roman" w:eastAsia="Times New Roman" w:hAnsi="Times New Roman" w:cs="Times New Roman"/>
+          <w:iCs/>
+          <w:sz w:val="24"/>
+          <w:szCs w:val="24"/>
+        </w:rPr>
+        <w:t>objetivo desenvolver habilidades de uso de sistema de controle de versão “Git”. Para realizar o mesmo, as seguintes atividades foram levantadas como necessárias:</w:t>
+      </w:r>
     </w:p>
     <w:p>
       <w:pPr>
         <w:pStyle w:val="PargrafodaLista"/>
         <w:numPr>
           <w:ilvl w:val="0"/>
-          <w:numId w:val="3"/>
+          <w:numId w:val="4"/>
         </w:numPr>
         <w:jc w:val="both"/>
         <w:rPr>
           <w:rFonts w:ascii="Times New Roman" w:eastAsia="Times New Roman" w:hAnsi="Times New Roman" w:cs="Times New Roman"/>
-          <w:iCs/>
-          <w:sz w:val="24"/>
-          <w:szCs w:val="24"/>
-        </w:rPr>
-      </w:pPr>
-      <w:r>
-        <w:rPr>
-          <w:rFonts w:ascii="Times New Roman" w:eastAsia="Times New Roman" w:hAnsi="Times New Roman" w:cs="Times New Roman"/>
-          <w:iCs/>
-          <w:sz w:val="24"/>
-          <w:szCs w:val="24"/>
-        </w:rPr>
-        <w:t>Índice inexistente dentro da lista de produtos</w:t>
-      </w:r>
-      <w:r>
-        <w:rPr>
-          <w:rFonts w:ascii="Times New Roman" w:eastAsia="Times New Roman" w:hAnsi="Times New Roman" w:cs="Times New Roman"/>
-          <w:iCs/>
-          <w:sz w:val="24"/>
-          <w:szCs w:val="24"/>
-        </w:rPr>
-        <w:t>. Ajustado fazendo o loop indo de i=0 até i&lt;</w:t>
-      </w:r>
-      <w:proofErr w:type="spellStart"/>
-      <w:proofErr w:type="gramStart"/>
-      <w:r>
-        <w:rPr>
-          <w:rFonts w:ascii="Times New Roman" w:eastAsia="Times New Roman" w:hAnsi="Times New Roman" w:cs="Times New Roman"/>
-          <w:iCs/>
-          <w:sz w:val="24"/>
-          <w:szCs w:val="24"/>
-        </w:rPr>
-        <w:t>produtos.size</w:t>
-      </w:r>
-      <w:proofErr w:type="spellEnd"/>
-      <w:proofErr w:type="gramEnd"/>
-      <w:r>
-        <w:rPr>
-          <w:rFonts w:ascii="Times New Roman" w:eastAsia="Times New Roman" w:hAnsi="Times New Roman" w:cs="Times New Roman"/>
-          <w:iCs/>
-          <w:sz w:val="24"/>
-          <w:szCs w:val="24"/>
-        </w:rPr>
-        <w:t>()</w:t>
-      </w:r>
-    </w:p>
-    <w:p>
-      <w:pPr>
-        <w:pStyle w:val="PargrafodaLista"/>
+          <w:i/>
+          <w:sz w:val="24"/>
+          <w:szCs w:val="24"/>
+        </w:rPr>
+      </w:pPr>
+      <w:r>
+        <w:rPr>
+          <w:rFonts w:ascii="Times New Roman" w:eastAsia="Times New Roman" w:hAnsi="Times New Roman" w:cs="Times New Roman"/>
+          <w:i/>
+          <w:sz w:val="24"/>
+          <w:szCs w:val="24"/>
+        </w:rPr>
+        <w:t>Inserir código no GitHub</w:t>
+      </w:r>
+    </w:p>
+    <w:p>
+      <w:pPr>
+        <w:ind w:left="720"/>
         <w:jc w:val="both"/>
         <w:rPr>
           <w:rFonts w:ascii="Times New Roman" w:eastAsia="Times New Roman" w:hAnsi="Times New Roman" w:cs="Times New Roman"/>
@@ -378,15 +294,47 @@
         <w:rPr>
           <w:rFonts w:ascii="Times New Roman" w:eastAsia="Times New Roman" w:hAnsi="Times New Roman" w:cs="Times New Roman"/>
           <w:iCs/>
-          <w:noProof/>
+          <w:sz w:val="24"/>
+          <w:szCs w:val="24"/>
+        </w:rPr>
+        <w:t>Nesta primeira etapa, criei o repositório no GitHub e inseri o arquivo disponibilizado:</w:t>
+      </w:r>
+    </w:p>
+    <w:p>
+      <w:pPr>
+        <w:ind w:left="720"/>
+        <w:jc w:val="both"/>
+        <w:rPr>
+          <w:rFonts w:ascii="Times New Roman" w:eastAsia="Times New Roman" w:hAnsi="Times New Roman" w:cs="Times New Roman"/>
+          <w:iCs/>
+          <w:sz w:val="24"/>
+          <w:szCs w:val="24"/>
+        </w:rPr>
+      </w:pPr>
+    </w:p>
+    <w:p>
+      <w:pPr>
+        <w:ind w:left="720"/>
+        <w:jc w:val="both"/>
+        <w:rPr>
+          <w:rFonts w:ascii="Times New Roman" w:eastAsia="Times New Roman" w:hAnsi="Times New Roman" w:cs="Times New Roman"/>
+          <w:iCs/>
+          <w:sz w:val="24"/>
+          <w:szCs w:val="24"/>
+        </w:rPr>
+      </w:pPr>
+      <w:r>
+        <w:rPr>
+          <w:rFonts w:ascii="Times New Roman" w:eastAsia="Times New Roman" w:hAnsi="Times New Roman" w:cs="Times New Roman"/>
+          <w:iCs/>
           <w:sz w:val="24"/>
           <w:szCs w:val="24"/>
         </w:rPr>
         <w:drawing>
-          <wp:inline distT="0" distB="0" distL="0" distR="0" wp14:anchorId="1B6305D4" wp14:editId="09FECEC8">
-            <wp:extent cx="3733800" cy="2266996"/>
-            <wp:effectExtent l="0" t="0" r="0" b="0"/>
-            <wp:docPr id="1" name="Imagem 1"/>
+          <wp:inline distT="0" distB="0" distL="0" distR="0" wp14:anchorId="39912253" wp14:editId="034896E2">
+            <wp:extent cx="5158740" cy="3036738"/>
+            <wp:effectExtent l="0" t="0" r="3810" b="0"/>
+            <wp:docPr id="2" name="Imagem 2"/>
             <wp:cNvGraphicFramePr>
               <a:graphicFrameLocks xmlns:a="http://schemas.openxmlformats.org/drawingml/2006/main" noChangeAspect="1"/>
             </wp:cNvGraphicFramePr>
@@ -406,7 +354,7 @@
                   <pic:spPr>
                     <a:xfrm>
                       <a:off x="0" y="0"/>
-                      <a:ext cx="3754042" cy="2279286"/>
+                      <a:ext cx="5171325" cy="3044146"/>
                     </a:xfrm>
                     <a:prstGeom prst="rect">
                       <a:avLst/>
@@ -421,54 +369,135 @@
     </w:p>
     <w:p>
       <w:pPr>
+        <w:ind w:left="720"/>
+        <w:jc w:val="both"/>
+        <w:rPr>
+          <w:rFonts w:ascii="Times New Roman" w:eastAsia="Times New Roman" w:hAnsi="Times New Roman" w:cs="Times New Roman"/>
+          <w:iCs/>
+          <w:sz w:val="24"/>
+          <w:szCs w:val="24"/>
+        </w:rPr>
+      </w:pPr>
+    </w:p>
+    <w:p>
+      <w:pPr>
+        <w:ind w:left="720"/>
+        <w:jc w:val="both"/>
+        <w:rPr>
+          <w:rFonts w:ascii="Times New Roman" w:eastAsia="Times New Roman" w:hAnsi="Times New Roman" w:cs="Times New Roman"/>
+          <w:iCs/>
+          <w:sz w:val="24"/>
+          <w:szCs w:val="24"/>
+        </w:rPr>
+      </w:pPr>
+    </w:p>
+    <w:p>
+      <w:pPr>
         <w:pStyle w:val="PargrafodaLista"/>
         <w:numPr>
           <w:ilvl w:val="0"/>
-          <w:numId w:val="3"/>
+          <w:numId w:val="4"/>
         </w:numPr>
         <w:jc w:val="both"/>
         <w:rPr>
           <w:rFonts w:ascii="Times New Roman" w:eastAsia="Times New Roman" w:hAnsi="Times New Roman" w:cs="Times New Roman"/>
-          <w:iCs/>
-          <w:sz w:val="24"/>
-          <w:szCs w:val="24"/>
-        </w:rPr>
-      </w:pPr>
-      <w:r>
-        <w:rPr>
-          <w:rFonts w:ascii="Times New Roman" w:eastAsia="Times New Roman" w:hAnsi="Times New Roman" w:cs="Times New Roman"/>
-          <w:iCs/>
-          <w:sz w:val="24"/>
-          <w:szCs w:val="24"/>
-        </w:rPr>
-        <w:t>Índice inexistente dentro da lista de produtos ordenada. Ajustado fazendo o loop indo de i=0 até i&lt;</w:t>
+          <w:i/>
+          <w:sz w:val="24"/>
+          <w:szCs w:val="24"/>
+        </w:rPr>
+      </w:pPr>
+      <w:r>
+        <w:rPr>
+          <w:rFonts w:ascii="Times New Roman" w:eastAsia="Times New Roman" w:hAnsi="Times New Roman" w:cs="Times New Roman"/>
+          <w:i/>
+          <w:sz w:val="24"/>
+          <w:szCs w:val="24"/>
+        </w:rPr>
+        <w:t xml:space="preserve">Clonar </w:t>
+      </w:r>
+      <w:r>
+        <w:rPr>
+          <w:rFonts w:ascii="Times New Roman" w:eastAsia="Times New Roman" w:hAnsi="Times New Roman" w:cs="Times New Roman"/>
+          <w:i/>
+          <w:sz w:val="24"/>
+          <w:szCs w:val="24"/>
+        </w:rPr>
+        <w:t>repositório</w:t>
+      </w:r>
+      <w:r>
+        <w:rPr>
+          <w:rFonts w:ascii="Times New Roman" w:eastAsia="Times New Roman" w:hAnsi="Times New Roman" w:cs="Times New Roman"/>
+          <w:i/>
+          <w:sz w:val="24"/>
+          <w:szCs w:val="24"/>
+        </w:rPr>
+        <w:t xml:space="preserve"> no próprio computador (local)</w:t>
+      </w:r>
+    </w:p>
+    <w:p>
+      <w:pPr>
+        <w:ind w:left="720"/>
+        <w:jc w:val="both"/>
+        <w:rPr>
+          <w:rFonts w:ascii="Times New Roman" w:eastAsia="Times New Roman" w:hAnsi="Times New Roman" w:cs="Times New Roman"/>
+          <w:iCs/>
+          <w:sz w:val="24"/>
+          <w:szCs w:val="24"/>
+        </w:rPr>
+      </w:pPr>
+      <w:r>
+        <w:rPr>
+          <w:rFonts w:ascii="Times New Roman" w:eastAsia="Times New Roman" w:hAnsi="Times New Roman" w:cs="Times New Roman"/>
+          <w:iCs/>
+          <w:sz w:val="24"/>
+          <w:szCs w:val="24"/>
+        </w:rPr>
+        <w:t>Clonei o repositório abrindo o terminal na pasta do projeto local e dando um “</w:t>
       </w:r>
       <w:proofErr w:type="spellStart"/>
-      <w:proofErr w:type="gramStart"/>
-      <w:r>
-        <w:rPr>
-          <w:rFonts w:ascii="Times New Roman" w:eastAsia="Times New Roman" w:hAnsi="Times New Roman" w:cs="Times New Roman"/>
-          <w:iCs/>
-          <w:sz w:val="24"/>
-          <w:szCs w:val="24"/>
-        </w:rPr>
-        <w:t>produtos.size</w:t>
+      <w:r>
+        <w:rPr>
+          <w:rFonts w:ascii="Times New Roman" w:eastAsia="Times New Roman" w:hAnsi="Times New Roman" w:cs="Times New Roman"/>
+          <w:iCs/>
+          <w:sz w:val="24"/>
+          <w:szCs w:val="24"/>
+        </w:rPr>
+        <w:t>git</w:t>
       </w:r>
       <w:proofErr w:type="spellEnd"/>
-      <w:proofErr w:type="gramEnd"/>
-      <w:r>
-        <w:rPr>
-          <w:rFonts w:ascii="Times New Roman" w:eastAsia="Times New Roman" w:hAnsi="Times New Roman" w:cs="Times New Roman"/>
-          <w:iCs/>
-          <w:sz w:val="24"/>
-          <w:szCs w:val="24"/>
-        </w:rPr>
-        <w:t>()</w:t>
-      </w:r>
-    </w:p>
-    <w:p>
-      <w:pPr>
-        <w:pStyle w:val="PargrafodaLista"/>
+      <w:r>
+        <w:rPr>
+          <w:rFonts w:ascii="Times New Roman" w:eastAsia="Times New Roman" w:hAnsi="Times New Roman" w:cs="Times New Roman"/>
+          <w:iCs/>
+          <w:sz w:val="24"/>
+          <w:szCs w:val="24"/>
+        </w:rPr>
+        <w:t xml:space="preserve"> clone </w:t>
+      </w:r>
+      <w:proofErr w:type="spellStart"/>
+      <w:r>
+        <w:rPr>
+          <w:rFonts w:ascii="Times New Roman" w:eastAsia="Times New Roman" w:hAnsi="Times New Roman" w:cs="Times New Roman"/>
+          <w:iCs/>
+          <w:sz w:val="24"/>
+          <w:szCs w:val="24"/>
+        </w:rPr>
+        <w:t>url</w:t>
+      </w:r>
+      <w:proofErr w:type="spellEnd"/>
+      <w:r>
+        <w:rPr>
+          <w:rFonts w:ascii="Times New Roman" w:eastAsia="Times New Roman" w:hAnsi="Times New Roman" w:cs="Times New Roman"/>
+          <w:iCs/>
+          <w:sz w:val="24"/>
+          <w:szCs w:val="24"/>
+        </w:rPr>
+        <w:t>”:</w:t>
+      </w:r>
+    </w:p>
+    <w:p>
+      <w:pPr>
+        <w:ind w:left="720"/>
         <w:jc w:val="both"/>
         <w:rPr>
           <w:rFonts w:ascii="Times New Roman" w:eastAsia="Times New Roman" w:hAnsi="Times New Roman" w:cs="Times New Roman"/>
@@ -481,15 +510,14 @@
         <w:rPr>
           <w:rFonts w:ascii="Times New Roman" w:eastAsia="Times New Roman" w:hAnsi="Times New Roman" w:cs="Times New Roman"/>
           <w:iCs/>
-          <w:noProof/>
           <w:sz w:val="24"/>
           <w:szCs w:val="24"/>
         </w:rPr>
         <w:drawing>
-          <wp:inline distT="0" distB="0" distL="0" distR="0" wp14:anchorId="085FD5D5" wp14:editId="61D8F1FD">
-            <wp:extent cx="3725333" cy="2383157"/>
-            <wp:effectExtent l="0" t="0" r="8890" b="0"/>
-            <wp:docPr id="7" name="Imagem 7"/>
+          <wp:inline distT="0" distB="0" distL="0" distR="0" wp14:anchorId="36D26904" wp14:editId="1D2EFF51">
+            <wp:extent cx="5733415" cy="1214755"/>
+            <wp:effectExtent l="0" t="0" r="635" b="4445"/>
+            <wp:docPr id="3" name="Imagem 3"/>
             <wp:cNvGraphicFramePr>
               <a:graphicFrameLocks xmlns:a="http://schemas.openxmlformats.org/drawingml/2006/main" noChangeAspect="1"/>
             </wp:cNvGraphicFramePr>
@@ -509,7 +537,7 @@
                   <pic:spPr>
                     <a:xfrm>
                       <a:off x="0" y="0"/>
-                      <a:ext cx="3728088" cy="2384920"/>
+                      <a:ext cx="5733415" cy="1214755"/>
                     </a:xfrm>
                     <a:prstGeom prst="rect">
                       <a:avLst/>
@@ -525,80 +553,47 @@
     <w:p>
       <w:pPr>
         <w:pStyle w:val="PargrafodaLista"/>
-        <w:jc w:val="both"/>
-        <w:rPr>
-          <w:rFonts w:ascii="Times New Roman" w:eastAsia="Times New Roman" w:hAnsi="Times New Roman" w:cs="Times New Roman"/>
-          <w:iCs/>
-          <w:sz w:val="24"/>
-          <w:szCs w:val="24"/>
-        </w:rPr>
-      </w:pPr>
-    </w:p>
-    <w:p>
-      <w:pPr>
-        <w:pStyle w:val="PargrafodaLista"/>
         <w:numPr>
           <w:ilvl w:val="0"/>
-          <w:numId w:val="3"/>
+          <w:numId w:val="4"/>
         </w:numPr>
         <w:jc w:val="both"/>
         <w:rPr>
           <w:rFonts w:ascii="Times New Roman" w:eastAsia="Times New Roman" w:hAnsi="Times New Roman" w:cs="Times New Roman"/>
-          <w:iCs/>
-          <w:sz w:val="24"/>
-          <w:szCs w:val="24"/>
-        </w:rPr>
-      </w:pPr>
-      <w:r>
-        <w:rPr>
-          <w:rFonts w:ascii="Times New Roman" w:eastAsia="Times New Roman" w:hAnsi="Times New Roman" w:cs="Times New Roman"/>
-          <w:iCs/>
-          <w:sz w:val="24"/>
-          <w:szCs w:val="24"/>
-        </w:rPr>
-        <w:t xml:space="preserve">Erro de índice no loop do </w:t>
+          <w:i/>
+          <w:sz w:val="24"/>
+          <w:szCs w:val="24"/>
+        </w:rPr>
+      </w:pPr>
+      <w:r>
+        <w:rPr>
+          <w:rFonts w:ascii="Times New Roman" w:eastAsia="Times New Roman" w:hAnsi="Times New Roman" w:cs="Times New Roman"/>
+          <w:i/>
+          <w:sz w:val="24"/>
+          <w:szCs w:val="24"/>
+        </w:rPr>
+        <w:lastRenderedPageBreak/>
+        <w:t xml:space="preserve">Criar nova </w:t>
       </w:r>
       <w:proofErr w:type="spellStart"/>
       <w:r>
         <w:rPr>
           <w:rFonts w:ascii="Times New Roman" w:eastAsia="Times New Roman" w:hAnsi="Times New Roman" w:cs="Times New Roman"/>
-          <w:iCs/>
-          <w:sz w:val="24"/>
-          <w:szCs w:val="24"/>
-        </w:rPr>
-        <w:t>while</w:t>
+          <w:i/>
+          <w:sz w:val="24"/>
+          <w:szCs w:val="24"/>
+        </w:rPr>
+        <w:t>branch</w:t>
       </w:r>
       <w:proofErr w:type="spellEnd"/>
       <w:r>
         <w:rPr>
           <w:rFonts w:ascii="Times New Roman" w:eastAsia="Times New Roman" w:hAnsi="Times New Roman" w:cs="Times New Roman"/>
-          <w:iCs/>
-          <w:sz w:val="24"/>
-          <w:szCs w:val="24"/>
-        </w:rPr>
-        <w:t xml:space="preserve"> similar aos anteriores. Resolvido mudando o loop para ir de 0 até &lt; </w:t>
-      </w:r>
-      <w:proofErr w:type="spellStart"/>
-      <w:proofErr w:type="gramStart"/>
-      <w:r>
-        <w:rPr>
-          <w:rFonts w:ascii="Times New Roman" w:eastAsia="Times New Roman" w:hAnsi="Times New Roman" w:cs="Times New Roman"/>
-          <w:iCs/>
-          <w:sz w:val="24"/>
-          <w:szCs w:val="24"/>
-        </w:rPr>
-        <w:t>produtos.size</w:t>
-      </w:r>
-      <w:proofErr w:type="spellEnd"/>
-      <w:proofErr w:type="gramEnd"/>
-      <w:r>
-        <w:rPr>
-          <w:rFonts w:ascii="Times New Roman" w:eastAsia="Times New Roman" w:hAnsi="Times New Roman" w:cs="Times New Roman"/>
-          <w:iCs/>
-          <w:sz w:val="24"/>
-          <w:szCs w:val="24"/>
-        </w:rPr>
-        <w:t>().</w:t>
+          <w:i/>
+          <w:sz w:val="24"/>
+          <w:szCs w:val="24"/>
+        </w:rPr>
+        <w:t xml:space="preserve"> para correções</w:t>
       </w:r>
     </w:p>
     <w:p>
@@ -616,117 +611,48 @@
         <w:rPr>
           <w:rFonts w:ascii="Times New Roman" w:eastAsia="Times New Roman" w:hAnsi="Times New Roman" w:cs="Times New Roman"/>
           <w:iCs/>
-          <w:noProof/>
-          <w:sz w:val="24"/>
-          <w:szCs w:val="24"/>
-        </w:rPr>
-        <w:drawing>
-          <wp:inline distT="0" distB="0" distL="0" distR="0" wp14:anchorId="4DC44342" wp14:editId="32C63920">
-            <wp:extent cx="4148667" cy="1858606"/>
-            <wp:effectExtent l="0" t="0" r="4445" b="8890"/>
-            <wp:docPr id="11" name="Imagem 11"/>
-            <wp:cNvGraphicFramePr>
-              <a:graphicFrameLocks xmlns:a="http://schemas.openxmlformats.org/drawingml/2006/main" noChangeAspect="1"/>
-            </wp:cNvGraphicFramePr>
-            <a:graphic xmlns:a="http://schemas.openxmlformats.org/drawingml/2006/main">
-              <a:graphicData uri="http://schemas.openxmlformats.org/drawingml/2006/picture">
-                <pic:pic xmlns:pic="http://schemas.openxmlformats.org/drawingml/2006/picture">
-                  <pic:nvPicPr>
-                    <pic:cNvPr id="1" name=""/>
-                    <pic:cNvPicPr/>
-                  </pic:nvPicPr>
-                  <pic:blipFill>
-                    <a:blip r:embed="rId10"/>
-                    <a:stretch>
-                      <a:fillRect/>
-                    </a:stretch>
-                  </pic:blipFill>
-                  <pic:spPr>
-                    <a:xfrm>
-                      <a:off x="0" y="0"/>
-                      <a:ext cx="4155928" cy="1861859"/>
-                    </a:xfrm>
-                    <a:prstGeom prst="rect">
-                      <a:avLst/>
-                    </a:prstGeom>
-                  </pic:spPr>
-                </pic:pic>
-              </a:graphicData>
-            </a:graphic>
-          </wp:inline>
-        </w:drawing>
-      </w:r>
-    </w:p>
-    <w:p>
-      <w:pPr>
-        <w:pStyle w:val="PargrafodaLista"/>
-        <w:numPr>
-          <w:ilvl w:val="0"/>
-          <w:numId w:val="3"/>
-        </w:numPr>
-        <w:jc w:val="both"/>
-        <w:rPr>
-          <w:rFonts w:ascii="Times New Roman" w:eastAsia="Times New Roman" w:hAnsi="Times New Roman" w:cs="Times New Roman"/>
-          <w:iCs/>
-          <w:sz w:val="24"/>
-          <w:szCs w:val="24"/>
-        </w:rPr>
-      </w:pPr>
-      <w:r>
-        <w:rPr>
-          <w:rFonts w:ascii="Times New Roman" w:eastAsia="Times New Roman" w:hAnsi="Times New Roman" w:cs="Times New Roman"/>
-          <w:iCs/>
-          <w:sz w:val="24"/>
-          <w:szCs w:val="24"/>
-        </w:rPr>
-        <w:t>No mesmo loop do erro anterior, a média é calculada de maneira errônea. Em cada loop, o valor da média é substituído por um novo valor de produto ao invés de somar ao valor de média anterior. Deste modo, podemos ajustar o código trocando o sinal “=” da linha 39 pelo “+=”</w:t>
-      </w:r>
-    </w:p>
-    <w:p>
-      <w:pPr>
-        <w:pStyle w:val="PargrafodaLista"/>
-        <w:numPr>
-          <w:ilvl w:val="0"/>
-          <w:numId w:val="3"/>
-        </w:numPr>
-        <w:jc w:val="both"/>
-        <w:rPr>
-          <w:rFonts w:ascii="Times New Roman" w:eastAsia="Times New Roman" w:hAnsi="Times New Roman" w:cs="Times New Roman"/>
-          <w:iCs/>
-          <w:sz w:val="24"/>
-          <w:szCs w:val="24"/>
-        </w:rPr>
-      </w:pPr>
-      <w:r>
-        <w:rPr>
-          <w:rFonts w:ascii="Times New Roman" w:eastAsia="Times New Roman" w:hAnsi="Times New Roman" w:cs="Times New Roman"/>
-          <w:iCs/>
-          <w:sz w:val="24"/>
-          <w:szCs w:val="24"/>
-        </w:rPr>
-        <w:t xml:space="preserve">Existe um erro de lógica na criação da lista de produtos. No print abaixo, ele declara diversos </w:t>
+          <w:sz w:val="24"/>
+          <w:szCs w:val="24"/>
+        </w:rPr>
+        <w:t xml:space="preserve">Neste momento, usei o software denominado </w:t>
+      </w:r>
+      <w:r>
+        <w:rPr>
+          <w:rFonts w:ascii="Times New Roman" w:eastAsia="Times New Roman" w:hAnsi="Times New Roman" w:cs="Times New Roman"/>
+          <w:i/>
+          <w:sz w:val="24"/>
+          <w:szCs w:val="24"/>
+        </w:rPr>
+        <w:t xml:space="preserve">GitHub Desktop </w:t>
+      </w:r>
+      <w:r>
+        <w:rPr>
+          <w:rFonts w:ascii="Times New Roman" w:eastAsia="Times New Roman" w:hAnsi="Times New Roman" w:cs="Times New Roman"/>
+          <w:iCs/>
+          <w:sz w:val="24"/>
+          <w:szCs w:val="24"/>
+        </w:rPr>
+        <w:t xml:space="preserve">para criar as </w:t>
       </w:r>
       <w:proofErr w:type="spellStart"/>
-      <w:proofErr w:type="gramStart"/>
-      <w:r>
-        <w:rPr>
-          <w:rFonts w:ascii="Times New Roman" w:eastAsia="Times New Roman" w:hAnsi="Times New Roman" w:cs="Times New Roman"/>
-          <w:iCs/>
-          <w:sz w:val="24"/>
-          <w:szCs w:val="24"/>
-        </w:rPr>
-        <w:t>nProg</w:t>
+      <w:r>
+        <w:rPr>
+          <w:rFonts w:ascii="Times New Roman" w:eastAsia="Times New Roman" w:hAnsi="Times New Roman" w:cs="Times New Roman"/>
+          <w:iCs/>
+          <w:sz w:val="24"/>
+          <w:szCs w:val="24"/>
+        </w:rPr>
+        <w:t>branches</w:t>
       </w:r>
       <w:proofErr w:type="spellEnd"/>
-      <w:proofErr w:type="gramEnd"/>
-      <w:r>
-        <w:rPr>
-          <w:rFonts w:ascii="Times New Roman" w:eastAsia="Times New Roman" w:hAnsi="Times New Roman" w:cs="Times New Roman"/>
-          <w:iCs/>
-          <w:sz w:val="24"/>
-          <w:szCs w:val="24"/>
-        </w:rPr>
-        <w:t xml:space="preserve"> mas só insere o ultimo ao </w:t>
+      <w:r>
+        <w:rPr>
+          <w:rFonts w:ascii="Times New Roman" w:eastAsia="Times New Roman" w:hAnsi="Times New Roman" w:cs="Times New Roman"/>
+          <w:iCs/>
+          <w:sz w:val="24"/>
+          <w:szCs w:val="24"/>
+        </w:rPr>
+        <w:t xml:space="preserve">, fazer </w:t>
       </w:r>
       <w:proofErr w:type="spellStart"/>
       <w:r>
@@ -736,7 +662,7 @@
           <w:sz w:val="24"/>
           <w:szCs w:val="24"/>
         </w:rPr>
-        <w:t>array</w:t>
+        <w:t>commits</w:t>
       </w:r>
       <w:proofErr w:type="spellEnd"/>
       <w:r>
@@ -746,395 +672,11 @@
           <w:sz w:val="24"/>
           <w:szCs w:val="24"/>
         </w:rPr>
-        <w:t>.</w:t>
-      </w:r>
-      <w:r>
-        <w:rPr>
-          <w:rFonts w:ascii="Times New Roman" w:eastAsia="Times New Roman" w:hAnsi="Times New Roman" w:cs="Times New Roman"/>
-          <w:iCs/>
-          <w:sz w:val="24"/>
-          <w:szCs w:val="24"/>
-        </w:rPr>
-        <w:t xml:space="preserve"> O correto é </w:t>
-      </w:r>
-      <w:proofErr w:type="spellStart"/>
-      <w:r>
-        <w:rPr>
-          <w:rFonts w:ascii="Times New Roman" w:eastAsia="Times New Roman" w:hAnsi="Times New Roman" w:cs="Times New Roman"/>
-          <w:iCs/>
-          <w:sz w:val="24"/>
-          <w:szCs w:val="24"/>
-        </w:rPr>
-        <w:t>add</w:t>
-      </w:r>
-      <w:proofErr w:type="spellEnd"/>
-      <w:r>
-        <w:rPr>
-          <w:rFonts w:ascii="Times New Roman" w:eastAsia="Times New Roman" w:hAnsi="Times New Roman" w:cs="Times New Roman"/>
-          <w:iCs/>
-          <w:sz w:val="24"/>
-          <w:szCs w:val="24"/>
-        </w:rPr>
-        <w:t xml:space="preserve"> o produto logo depois de declarar um novo </w:t>
-      </w:r>
-      <w:proofErr w:type="spellStart"/>
-      <w:r>
-        <w:rPr>
-          <w:rFonts w:ascii="Times New Roman" w:eastAsia="Times New Roman" w:hAnsi="Times New Roman" w:cs="Times New Roman"/>
-          <w:iCs/>
-          <w:sz w:val="24"/>
-          <w:szCs w:val="24"/>
-        </w:rPr>
-        <w:t>nProg</w:t>
-      </w:r>
-      <w:proofErr w:type="spellEnd"/>
-      <w:r>
-        <w:rPr>
-          <w:rFonts w:ascii="Times New Roman" w:eastAsia="Times New Roman" w:hAnsi="Times New Roman" w:cs="Times New Roman"/>
-          <w:iCs/>
-          <w:sz w:val="24"/>
-          <w:szCs w:val="24"/>
-        </w:rPr>
-        <w:t>.</w:t>
-      </w:r>
-    </w:p>
-    <w:p>
-      <w:pPr>
-        <w:pStyle w:val="PargrafodaLista"/>
-        <w:jc w:val="both"/>
-        <w:rPr>
-          <w:rFonts w:ascii="Times New Roman" w:eastAsia="Times New Roman" w:hAnsi="Times New Roman" w:cs="Times New Roman"/>
-          <w:iCs/>
-          <w:sz w:val="24"/>
-          <w:szCs w:val="24"/>
-        </w:rPr>
-      </w:pPr>
-      <w:r>
-        <w:rPr>
-          <w:rFonts w:ascii="Times New Roman" w:eastAsia="Times New Roman" w:hAnsi="Times New Roman" w:cs="Times New Roman"/>
-          <w:iCs/>
-          <w:noProof/>
-          <w:sz w:val="24"/>
-          <w:szCs w:val="24"/>
-        </w:rPr>
-        <w:drawing>
-          <wp:inline distT="0" distB="0" distL="0" distR="0" wp14:anchorId="0C2F8376" wp14:editId="15D2F6F3">
-            <wp:extent cx="5319221" cy="1173582"/>
-            <wp:effectExtent l="0" t="0" r="0" b="7620"/>
-            <wp:docPr id="13" name="Imagem 13"/>
-            <wp:cNvGraphicFramePr>
-              <a:graphicFrameLocks xmlns:a="http://schemas.openxmlformats.org/drawingml/2006/main" noChangeAspect="1"/>
-            </wp:cNvGraphicFramePr>
-            <a:graphic xmlns:a="http://schemas.openxmlformats.org/drawingml/2006/main">
-              <a:graphicData uri="http://schemas.openxmlformats.org/drawingml/2006/picture">
-                <pic:pic xmlns:pic="http://schemas.openxmlformats.org/drawingml/2006/picture">
-                  <pic:nvPicPr>
-                    <pic:cNvPr id="1" name=""/>
-                    <pic:cNvPicPr/>
-                  </pic:nvPicPr>
-                  <pic:blipFill>
-                    <a:blip r:embed="rId11"/>
-                    <a:stretch>
-                      <a:fillRect/>
-                    </a:stretch>
-                  </pic:blipFill>
-                  <pic:spPr>
-                    <a:xfrm>
-                      <a:off x="0" y="0"/>
-                      <a:ext cx="5319221" cy="1173582"/>
-                    </a:xfrm>
-                    <a:prstGeom prst="rect">
-                      <a:avLst/>
-                    </a:prstGeom>
-                  </pic:spPr>
-                </pic:pic>
-              </a:graphicData>
-            </a:graphic>
-          </wp:inline>
-        </w:drawing>
-      </w:r>
-    </w:p>
-    <w:p>
-      <w:pPr>
-        <w:pStyle w:val="PargrafodaLista"/>
-        <w:numPr>
-          <w:ilvl w:val="0"/>
-          <w:numId w:val="3"/>
-        </w:numPr>
-        <w:jc w:val="both"/>
-        <w:rPr>
-          <w:rFonts w:ascii="Times New Roman" w:eastAsia="Times New Roman" w:hAnsi="Times New Roman" w:cs="Times New Roman"/>
-          <w:iCs/>
-          <w:sz w:val="24"/>
-          <w:szCs w:val="24"/>
-        </w:rPr>
-      </w:pPr>
-      <w:r>
-        <w:rPr>
-          <w:rFonts w:ascii="Times New Roman" w:eastAsia="Times New Roman" w:hAnsi="Times New Roman" w:cs="Times New Roman"/>
-          <w:iCs/>
-          <w:sz w:val="24"/>
-          <w:szCs w:val="24"/>
-        </w:rPr>
-        <w:t xml:space="preserve">Erro no método </w:t>
-      </w:r>
-      <w:proofErr w:type="spellStart"/>
-      <w:r>
-        <w:rPr>
-          <w:rFonts w:ascii="Times New Roman" w:eastAsia="Times New Roman" w:hAnsi="Times New Roman" w:cs="Times New Roman"/>
-          <w:iCs/>
-          <w:sz w:val="24"/>
-          <w:szCs w:val="24"/>
-        </w:rPr>
-        <w:t>compareTo</w:t>
-      </w:r>
-      <w:proofErr w:type="spellEnd"/>
-      <w:r>
-        <w:rPr>
-          <w:rFonts w:ascii="Times New Roman" w:eastAsia="Times New Roman" w:hAnsi="Times New Roman" w:cs="Times New Roman"/>
-          <w:iCs/>
-          <w:sz w:val="24"/>
-          <w:szCs w:val="24"/>
-        </w:rPr>
-        <w:t xml:space="preserve">. Notamos que a </w:t>
-      </w:r>
-      <w:proofErr w:type="spellStart"/>
-      <w:r>
-        <w:rPr>
-          <w:rFonts w:ascii="Times New Roman" w:eastAsia="Times New Roman" w:hAnsi="Times New Roman" w:cs="Times New Roman"/>
-          <w:iCs/>
-          <w:sz w:val="24"/>
-          <w:szCs w:val="24"/>
-        </w:rPr>
-        <w:t>logica</w:t>
-      </w:r>
-      <w:proofErr w:type="spellEnd"/>
-      <w:r>
-        <w:rPr>
-          <w:rFonts w:ascii="Times New Roman" w:eastAsia="Times New Roman" w:hAnsi="Times New Roman" w:cs="Times New Roman"/>
-          <w:iCs/>
-          <w:sz w:val="24"/>
-          <w:szCs w:val="24"/>
-        </w:rPr>
-        <w:t xml:space="preserve"> de ordenação está incorreta tendo o mesmo sinal de comparação no </w:t>
-      </w:r>
-      <w:proofErr w:type="spellStart"/>
-      <w:r>
-        <w:rPr>
-          <w:rFonts w:ascii="Times New Roman" w:eastAsia="Times New Roman" w:hAnsi="Times New Roman" w:cs="Times New Roman"/>
-          <w:iCs/>
-          <w:sz w:val="24"/>
-          <w:szCs w:val="24"/>
-        </w:rPr>
-        <w:t>if</w:t>
-      </w:r>
-      <w:proofErr w:type="spellEnd"/>
-      <w:r>
-        <w:rPr>
-          <w:rFonts w:ascii="Times New Roman" w:eastAsia="Times New Roman" w:hAnsi="Times New Roman" w:cs="Times New Roman"/>
-          <w:iCs/>
-          <w:sz w:val="24"/>
-          <w:szCs w:val="24"/>
-        </w:rPr>
-        <w:t xml:space="preserve"> e o </w:t>
-      </w:r>
-      <w:proofErr w:type="spellStart"/>
-      <w:r>
-        <w:rPr>
-          <w:rFonts w:ascii="Times New Roman" w:eastAsia="Times New Roman" w:hAnsi="Times New Roman" w:cs="Times New Roman"/>
-          <w:iCs/>
-          <w:sz w:val="24"/>
-          <w:szCs w:val="24"/>
-        </w:rPr>
-        <w:t>else</w:t>
-      </w:r>
-      <w:proofErr w:type="spellEnd"/>
-      <w:r>
-        <w:rPr>
-          <w:rFonts w:ascii="Times New Roman" w:eastAsia="Times New Roman" w:hAnsi="Times New Roman" w:cs="Times New Roman"/>
-          <w:iCs/>
-          <w:sz w:val="24"/>
-          <w:szCs w:val="24"/>
-        </w:rPr>
-        <w:t xml:space="preserve"> </w:t>
-      </w:r>
-      <w:proofErr w:type="spellStart"/>
-      <w:r>
-        <w:rPr>
-          <w:rFonts w:ascii="Times New Roman" w:eastAsia="Times New Roman" w:hAnsi="Times New Roman" w:cs="Times New Roman"/>
-          <w:iCs/>
-          <w:sz w:val="24"/>
-          <w:szCs w:val="24"/>
-        </w:rPr>
-        <w:t>if</w:t>
-      </w:r>
-      <w:proofErr w:type="spellEnd"/>
-      <w:r>
-        <w:rPr>
-          <w:rFonts w:ascii="Times New Roman" w:eastAsia="Times New Roman" w:hAnsi="Times New Roman" w:cs="Times New Roman"/>
-          <w:iCs/>
-          <w:sz w:val="24"/>
-          <w:szCs w:val="24"/>
-        </w:rPr>
-        <w:t xml:space="preserve">. Trocando o sinal do segundo </w:t>
-      </w:r>
-      <w:proofErr w:type="spellStart"/>
-      <w:r>
-        <w:rPr>
-          <w:rFonts w:ascii="Times New Roman" w:eastAsia="Times New Roman" w:hAnsi="Times New Roman" w:cs="Times New Roman"/>
-          <w:iCs/>
-          <w:sz w:val="24"/>
-          <w:szCs w:val="24"/>
-        </w:rPr>
-        <w:t>if</w:t>
-      </w:r>
-      <w:proofErr w:type="spellEnd"/>
-      <w:r>
-        <w:rPr>
-          <w:rFonts w:ascii="Times New Roman" w:eastAsia="Times New Roman" w:hAnsi="Times New Roman" w:cs="Times New Roman"/>
-          <w:iCs/>
-          <w:sz w:val="24"/>
-          <w:szCs w:val="24"/>
-        </w:rPr>
-        <w:t xml:space="preserve"> por &lt; já resolve a ordenação.</w:t>
-      </w:r>
-    </w:p>
-    <w:p>
-      <w:pPr>
-        <w:pStyle w:val="PargrafodaLista"/>
-        <w:jc w:val="both"/>
-        <w:rPr>
-          <w:rFonts w:ascii="Times New Roman" w:eastAsia="Times New Roman" w:hAnsi="Times New Roman" w:cs="Times New Roman"/>
-          <w:iCs/>
-          <w:sz w:val="24"/>
-          <w:szCs w:val="24"/>
-        </w:rPr>
-      </w:pPr>
-      <w:r>
-        <w:rPr>
-          <w:rFonts w:ascii="Times New Roman" w:eastAsia="Times New Roman" w:hAnsi="Times New Roman" w:cs="Times New Roman"/>
-          <w:iCs/>
-          <w:noProof/>
-          <w:sz w:val="24"/>
-          <w:szCs w:val="24"/>
-        </w:rPr>
-        <w:drawing>
-          <wp:inline distT="0" distB="0" distL="0" distR="0" wp14:anchorId="3B558351" wp14:editId="5A9B83DB">
-            <wp:extent cx="4237087" cy="2758679"/>
-            <wp:effectExtent l="0" t="0" r="0" b="3810"/>
-            <wp:docPr id="14" name="Imagem 14"/>
-            <wp:cNvGraphicFramePr>
-              <a:graphicFrameLocks xmlns:a="http://schemas.openxmlformats.org/drawingml/2006/main" noChangeAspect="1"/>
-            </wp:cNvGraphicFramePr>
-            <a:graphic xmlns:a="http://schemas.openxmlformats.org/drawingml/2006/main">
-              <a:graphicData uri="http://schemas.openxmlformats.org/drawingml/2006/picture">
-                <pic:pic xmlns:pic="http://schemas.openxmlformats.org/drawingml/2006/picture">
-                  <pic:nvPicPr>
-                    <pic:cNvPr id="1" name=""/>
-                    <pic:cNvPicPr/>
-                  </pic:nvPicPr>
-                  <pic:blipFill>
-                    <a:blip r:embed="rId12"/>
-                    <a:stretch>
-                      <a:fillRect/>
-                    </a:stretch>
-                  </pic:blipFill>
-                  <pic:spPr>
-                    <a:xfrm>
-                      <a:off x="0" y="0"/>
-                      <a:ext cx="4237087" cy="2758679"/>
-                    </a:xfrm>
-                    <a:prstGeom prst="rect">
-                      <a:avLst/>
-                    </a:prstGeom>
-                  </pic:spPr>
-                </pic:pic>
-              </a:graphicData>
-            </a:graphic>
-          </wp:inline>
-        </w:drawing>
-      </w:r>
-    </w:p>
-    <w:p>
-      <w:pPr>
-        <w:pStyle w:val="PargrafodaLista"/>
-        <w:jc w:val="both"/>
-        <w:rPr>
-          <w:rFonts w:ascii="Times New Roman" w:eastAsia="Times New Roman" w:hAnsi="Times New Roman" w:cs="Times New Roman"/>
-          <w:iCs/>
-          <w:sz w:val="24"/>
-          <w:szCs w:val="24"/>
-        </w:rPr>
-      </w:pPr>
-      <w:r>
-        <w:rPr>
-          <w:rFonts w:ascii="Times New Roman" w:eastAsia="Times New Roman" w:hAnsi="Times New Roman" w:cs="Times New Roman"/>
-          <w:iCs/>
-          <w:sz w:val="24"/>
-          <w:szCs w:val="24"/>
-        </w:rPr>
-        <w:t>Print do final corrigido:</w:t>
-      </w:r>
-    </w:p>
-    <w:p>
-      <w:pPr>
-        <w:pStyle w:val="PargrafodaLista"/>
-        <w:jc w:val="both"/>
-        <w:rPr>
-          <w:rFonts w:ascii="Times New Roman" w:eastAsia="Times New Roman" w:hAnsi="Times New Roman" w:cs="Times New Roman"/>
-          <w:iCs/>
-          <w:sz w:val="24"/>
-          <w:szCs w:val="24"/>
-        </w:rPr>
-      </w:pPr>
-      <w:r>
-        <w:rPr>
-          <w:rFonts w:ascii="Times New Roman" w:eastAsia="Times New Roman" w:hAnsi="Times New Roman" w:cs="Times New Roman"/>
-          <w:iCs/>
-          <w:noProof/>
-          <w:sz w:val="24"/>
-          <w:szCs w:val="24"/>
-        </w:rPr>
-        <w:lastRenderedPageBreak/>
-        <w:drawing>
-          <wp:inline distT="0" distB="0" distL="0" distR="0" wp14:anchorId="760D2DC2" wp14:editId="72A15A4B">
-            <wp:extent cx="3901778" cy="1104996"/>
-            <wp:effectExtent l="0" t="0" r="3810" b="0"/>
-            <wp:docPr id="16" name="Imagem 16"/>
-            <wp:cNvGraphicFramePr>
-              <a:graphicFrameLocks xmlns:a="http://schemas.openxmlformats.org/drawingml/2006/main" noChangeAspect="1"/>
-            </wp:cNvGraphicFramePr>
-            <a:graphic xmlns:a="http://schemas.openxmlformats.org/drawingml/2006/main">
-              <a:graphicData uri="http://schemas.openxmlformats.org/drawingml/2006/picture">
-                <pic:pic xmlns:pic="http://schemas.openxmlformats.org/drawingml/2006/picture">
-                  <pic:nvPicPr>
-                    <pic:cNvPr id="1" name=""/>
-                    <pic:cNvPicPr/>
-                  </pic:nvPicPr>
-                  <pic:blipFill>
-                    <a:blip r:embed="rId13"/>
-                    <a:stretch>
-                      <a:fillRect/>
-                    </a:stretch>
-                  </pic:blipFill>
-                  <pic:spPr>
-                    <a:xfrm>
-                      <a:off x="0" y="0"/>
-                      <a:ext cx="3901778" cy="1104996"/>
-                    </a:xfrm>
-                    <a:prstGeom prst="rect">
-                      <a:avLst/>
-                    </a:prstGeom>
-                  </pic:spPr>
-                </pic:pic>
-              </a:graphicData>
-            </a:graphic>
-          </wp:inline>
-        </w:drawing>
+        <w:t xml:space="preserve"> e etc. Ele é bem visual e útil, eliminando a necessidade de executar os códigos em linha de comando como feito durante a aula. Até a clonagem do item anterior poderia ser feita diretamente dele.</w:t>
       </w:r>
     </w:p>
     <w:sectPr>
-      <w:footerReference w:type="default" r:id="rId14"/>
+      <w:footerReference w:type="default" r:id="rId10"/>
       <w:pgSz w:w="11909" w:h="16834"/>
       <w:pgMar w:top="1440" w:right="1440" w:bottom="1440" w:left="1440" w:header="0" w:footer="720" w:gutter="0"/>
       <w:pgNumType w:start="1"/>
@@ -1441,6 +983,96 @@
     </w:lvl>
   </w:abstractNum>
   <w:abstractNum w:abstractNumId="2" w15:restartNumberingAfterBreak="0">
+    <w:nsid w:val="1AA13E49"/>
+    <w:multiLevelType w:val="hybridMultilevel"/>
+    <w:tmpl w:val="F33043FE"/>
+    <w:lvl w:ilvl="0" w:tplc="624A1056">
+      <w:start w:val="1"/>
+      <w:numFmt w:val="decimal"/>
+      <w:lvlText w:val="%1)"/>
+      <w:lvlJc w:val="left"/>
+      <w:pPr>
+        <w:ind w:left="720" w:hanging="360"/>
+      </w:pPr>
+      <w:rPr>
+        <w:rFonts w:hint="default"/>
+        <w:i w:val="0"/>
+      </w:rPr>
+    </w:lvl>
+    <w:lvl w:ilvl="1" w:tplc="040C0019">
+      <w:start w:val="1"/>
+      <w:numFmt w:val="lowerLetter"/>
+      <w:lvlText w:val="%2."/>
+      <w:lvlJc w:val="left"/>
+      <w:pPr>
+        <w:ind w:left="1440" w:hanging="360"/>
+      </w:pPr>
+    </w:lvl>
+    <w:lvl w:ilvl="2" w:tplc="040C001B" w:tentative="1">
+      <w:start w:val="1"/>
+      <w:numFmt w:val="lowerRoman"/>
+      <w:lvlText w:val="%3."/>
+      <w:lvlJc w:val="right"/>
+      <w:pPr>
+        <w:ind w:left="2160" w:hanging="180"/>
+      </w:pPr>
+    </w:lvl>
+    <w:lvl w:ilvl="3" w:tplc="040C000F" w:tentative="1">
+      <w:start w:val="1"/>
+      <w:numFmt w:val="decimal"/>
+      <w:lvlText w:val="%4."/>
+      <w:lvlJc w:val="left"/>
+      <w:pPr>
+        <w:ind w:left="2880" w:hanging="360"/>
+      </w:pPr>
+    </w:lvl>
+    <w:lvl w:ilvl="4" w:tplc="040C0019" w:tentative="1">
+      <w:start w:val="1"/>
+      <w:numFmt w:val="lowerLetter"/>
+      <w:lvlText w:val="%5."/>
+      <w:lvlJc w:val="left"/>
+      <w:pPr>
+        <w:ind w:left="3600" w:hanging="360"/>
+      </w:pPr>
+    </w:lvl>
+    <w:lvl w:ilvl="5" w:tplc="040C001B" w:tentative="1">
+      <w:start w:val="1"/>
+      <w:numFmt w:val="lowerRoman"/>
+      <w:lvlText w:val="%6."/>
+      <w:lvlJc w:val="right"/>
+      <w:pPr>
+        <w:ind w:left="4320" w:hanging="180"/>
+      </w:pPr>
+    </w:lvl>
+    <w:lvl w:ilvl="6" w:tplc="040C000F" w:tentative="1">
+      <w:start w:val="1"/>
+      <w:numFmt w:val="decimal"/>
+      <w:lvlText w:val="%7."/>
+      <w:lvlJc w:val="left"/>
+      <w:pPr>
+        <w:ind w:left="5040" w:hanging="360"/>
+      </w:pPr>
+    </w:lvl>
+    <w:lvl w:ilvl="7" w:tplc="040C0019" w:tentative="1">
+      <w:start w:val="1"/>
+      <w:numFmt w:val="lowerLetter"/>
+      <w:lvlText w:val="%8."/>
+      <w:lvlJc w:val="left"/>
+      <w:pPr>
+        <w:ind w:left="5760" w:hanging="360"/>
+      </w:pPr>
+    </w:lvl>
+    <w:lvl w:ilvl="8" w:tplc="040C001B" w:tentative="1">
+      <w:start w:val="1"/>
+      <w:numFmt w:val="lowerRoman"/>
+      <w:lvlText w:val="%9."/>
+      <w:lvlJc w:val="right"/>
+      <w:pPr>
+        <w:ind w:left="6480" w:hanging="180"/>
+      </w:pPr>
+    </w:lvl>
+  </w:abstractNum>
+  <w:abstractNum w:abstractNumId="3" w15:restartNumberingAfterBreak="0">
     <w:nsid w:val="538D21F6"/>
     <w:multiLevelType w:val="hybridMultilevel"/>
     <w:tmpl w:val="554CCD88"/>
@@ -1532,13 +1164,16 @@
     </w:lvl>
   </w:abstractNum>
   <w:num w:numId="1" w16cid:durableId="1521317142">
-    <w:abstractNumId w:val="2"/>
+    <w:abstractNumId w:val="3"/>
   </w:num>
   <w:num w:numId="2" w16cid:durableId="646054912">
     <w:abstractNumId w:val="0"/>
   </w:num>
   <w:num w:numId="3" w16cid:durableId="1599174208">
     <w:abstractNumId w:val="1"/>
+  </w:num>
+  <w:num w:numId="4" w16cid:durableId="1272590560">
+    <w:abstractNumId w:val="2"/>
   </w:num>
 </w:numbering>
 </file>

</xml_diff>

<commit_message>
Nova imagem de criacao de branch
</commit_message>
<xml_diff>
--- a/Trabalho3.docx
+++ b/Trabalho3.docx
@@ -704,7 +704,7 @@
           <w:sz w:val="24"/>
           <w:szCs w:val="24"/>
         </w:rPr>
-        <w:t>GitHub Desktop</w:t>
+        <w:t xml:space="preserve">GitHub </w:t>
       </w:r>
       <w:r>
         <w:rPr>
@@ -712,6 +712,16 @@
           <w:i/>
           <w:sz w:val="24"/>
           <w:szCs w:val="24"/>
+          <w:u w:val="single"/>
+        </w:rPr>
+        <w:t>Desktop</w:t>
+      </w:r>
+      <w:r>
+        <w:rPr>
+          <w:rFonts w:ascii="Times New Roman" w:eastAsia="Times New Roman" w:hAnsi="Times New Roman" w:cs="Times New Roman"/>
+          <w:i/>
+          <w:sz w:val="24"/>
+          <w:szCs w:val="24"/>
         </w:rPr>
         <w:t xml:space="preserve"> </w:t>
       </w:r>
@@ -745,8 +755,75 @@
         <w:t>:</w:t>
       </w:r>
     </w:p>
+    <w:p>
+      <w:pPr>
+        <w:pStyle w:val="PargrafodaLista"/>
+        <w:jc w:val="both"/>
+        <w:rPr>
+          <w:rFonts w:ascii="Times New Roman" w:eastAsia="Times New Roman" w:hAnsi="Times New Roman" w:cs="Times New Roman"/>
+          <w:iCs/>
+          <w:sz w:val="24"/>
+          <w:szCs w:val="24"/>
+        </w:rPr>
+      </w:pPr>
+    </w:p>
+    <w:p>
+      <w:pPr>
+        <w:pStyle w:val="PargrafodaLista"/>
+        <w:jc w:val="both"/>
+        <w:rPr>
+          <w:rFonts w:ascii="Times New Roman" w:eastAsia="Times New Roman" w:hAnsi="Times New Roman" w:cs="Times New Roman"/>
+          <w:iCs/>
+          <w:sz w:val="24"/>
+          <w:szCs w:val="24"/>
+        </w:rPr>
+      </w:pPr>
+      <w:r>
+        <w:rPr>
+          <w:rFonts w:ascii="Times New Roman" w:eastAsia="Times New Roman" w:hAnsi="Times New Roman" w:cs="Times New Roman"/>
+          <w:iCs/>
+          <w:sz w:val="24"/>
+          <w:szCs w:val="24"/>
+        </w:rPr>
+        <w:drawing>
+          <wp:inline distT="0" distB="0" distL="0" distR="0" wp14:anchorId="7608C9AF" wp14:editId="52DBBBFE">
+            <wp:extent cx="5733415" cy="2802255"/>
+            <wp:effectExtent l="0" t="0" r="635" b="0"/>
+            <wp:docPr id="1" name="Imagem 1"/>
+            <wp:cNvGraphicFramePr>
+              <a:graphicFrameLocks xmlns:a="http://schemas.openxmlformats.org/drawingml/2006/main" noChangeAspect="1"/>
+            </wp:cNvGraphicFramePr>
+            <a:graphic xmlns:a="http://schemas.openxmlformats.org/drawingml/2006/main">
+              <a:graphicData uri="http://schemas.openxmlformats.org/drawingml/2006/picture">
+                <pic:pic xmlns:pic="http://schemas.openxmlformats.org/drawingml/2006/picture">
+                  <pic:nvPicPr>
+                    <pic:cNvPr id="1" name=""/>
+                    <pic:cNvPicPr/>
+                  </pic:nvPicPr>
+                  <pic:blipFill>
+                    <a:blip r:embed="rId10"/>
+                    <a:stretch>
+                      <a:fillRect/>
+                    </a:stretch>
+                  </pic:blipFill>
+                  <pic:spPr>
+                    <a:xfrm>
+                      <a:off x="0" y="0"/>
+                      <a:ext cx="5733415" cy="2802255"/>
+                    </a:xfrm>
+                    <a:prstGeom prst="rect">
+                      <a:avLst/>
+                    </a:prstGeom>
+                  </pic:spPr>
+                </pic:pic>
+              </a:graphicData>
+            </a:graphic>
+          </wp:inline>
+        </w:drawing>
+      </w:r>
+    </w:p>
     <w:sectPr>
-      <w:footerReference w:type="default" r:id="rId10"/>
+      <w:footerReference w:type="default" r:id="rId11"/>
       <w:pgSz w:w="11909" w:h="16834"/>
       <w:pgMar w:top="1440" w:right="1440" w:bottom="1440" w:left="1440" w:header="0" w:footer="720" w:gutter="0"/>
       <w:pgNumType w:start="1"/>

</xml_diff>

<commit_message>
Ultimo commit antes do pull request
</commit_message>
<xml_diff>
--- a/Trabalho3.docx
+++ b/Trabalho3.docx
@@ -857,8 +857,110 @@
         </w:drawing>
       </w:r>
     </w:p>
+    <w:p>
+      <w:pPr>
+        <w:pStyle w:val="PargrafodaLista"/>
+        <w:jc w:val="both"/>
+        <w:rPr>
+          <w:rFonts w:ascii="Times New Roman" w:eastAsia="Times New Roman" w:hAnsi="Times New Roman" w:cs="Times New Roman"/>
+          <w:iCs/>
+          <w:sz w:val="24"/>
+          <w:szCs w:val="24"/>
+        </w:rPr>
+      </w:pPr>
+    </w:p>
+    <w:p>
+      <w:pPr>
+        <w:pStyle w:val="PargrafodaLista"/>
+        <w:jc w:val="both"/>
+        <w:rPr>
+          <w:rFonts w:ascii="Times New Roman" w:eastAsia="Times New Roman" w:hAnsi="Times New Roman" w:cs="Times New Roman"/>
+          <w:iCs/>
+          <w:sz w:val="24"/>
+          <w:szCs w:val="24"/>
+          <w:u w:val="single"/>
+        </w:rPr>
+      </w:pPr>
+      <w:r>
+        <w:rPr>
+          <w:rFonts w:ascii="Times New Roman" w:eastAsia="Times New Roman" w:hAnsi="Times New Roman" w:cs="Times New Roman"/>
+          <w:iCs/>
+          <w:sz w:val="24"/>
+          <w:szCs w:val="24"/>
+        </w:rPr>
+        <w:lastRenderedPageBreak/>
+        <w:t>E logo em seguida o próprio push pro repositório:</w:t>
+      </w:r>
+    </w:p>
+    <w:p>
+      <w:pPr>
+        <w:pStyle w:val="PargrafodaLista"/>
+        <w:jc w:val="both"/>
+        <w:rPr>
+          <w:rFonts w:ascii="Times New Roman" w:eastAsia="Times New Roman" w:hAnsi="Times New Roman" w:cs="Times New Roman"/>
+          <w:iCs/>
+          <w:sz w:val="24"/>
+          <w:szCs w:val="24"/>
+        </w:rPr>
+      </w:pPr>
+    </w:p>
+    <w:p>
+      <w:pPr>
+        <w:pStyle w:val="PargrafodaLista"/>
+        <w:jc w:val="both"/>
+        <w:rPr>
+          <w:rFonts w:ascii="Times New Roman" w:eastAsia="Times New Roman" w:hAnsi="Times New Roman" w:cs="Times New Roman"/>
+          <w:iCs/>
+          <w:sz w:val="24"/>
+          <w:szCs w:val="24"/>
+        </w:rPr>
+      </w:pPr>
+      <w:r>
+        <w:rPr>
+          <w:rFonts w:ascii="Times New Roman" w:eastAsia="Times New Roman" w:hAnsi="Times New Roman" w:cs="Times New Roman"/>
+          <w:iCs/>
+          <w:sz w:val="24"/>
+          <w:szCs w:val="24"/>
+        </w:rPr>
+        <w:drawing>
+          <wp:inline distT="0" distB="0" distL="0" distR="0" wp14:anchorId="0086C8D8" wp14:editId="69673A55">
+            <wp:extent cx="5733415" cy="1003300"/>
+            <wp:effectExtent l="0" t="0" r="635" b="6350"/>
+            <wp:docPr id="5" name="Imagem 5"/>
+            <wp:cNvGraphicFramePr>
+              <a:graphicFrameLocks xmlns:a="http://schemas.openxmlformats.org/drawingml/2006/main" noChangeAspect="1"/>
+            </wp:cNvGraphicFramePr>
+            <a:graphic xmlns:a="http://schemas.openxmlformats.org/drawingml/2006/main">
+              <a:graphicData uri="http://schemas.openxmlformats.org/drawingml/2006/picture">
+                <pic:pic xmlns:pic="http://schemas.openxmlformats.org/drawingml/2006/picture">
+                  <pic:nvPicPr>
+                    <pic:cNvPr id="1" name=""/>
+                    <pic:cNvPicPr/>
+                  </pic:nvPicPr>
+                  <pic:blipFill>
+                    <a:blip r:embed="rId12"/>
+                    <a:stretch>
+                      <a:fillRect/>
+                    </a:stretch>
+                  </pic:blipFill>
+                  <pic:spPr>
+                    <a:xfrm>
+                      <a:off x="0" y="0"/>
+                      <a:ext cx="5733415" cy="1003300"/>
+                    </a:xfrm>
+                    <a:prstGeom prst="rect">
+                      <a:avLst/>
+                    </a:prstGeom>
+                  </pic:spPr>
+                </pic:pic>
+              </a:graphicData>
+            </a:graphic>
+          </wp:inline>
+        </w:drawing>
+      </w:r>
+    </w:p>
     <w:sectPr>
-      <w:footerReference w:type="default" r:id="rId12"/>
+      <w:footerReference w:type="default" r:id="rId13"/>
       <w:pgSz w:w="11909" w:h="16834"/>
       <w:pgMar w:top="1440" w:right="1440" w:bottom="1440" w:left="1440" w:header="0" w:footer="720" w:gutter="0"/>
       <w:pgNumType w:start="1"/>

</xml_diff>

<commit_message>
Ultimas alteracoes do arquivo do trabalho
</commit_message>
<xml_diff>
--- a/Trabalho3.docx
+++ b/Trabalho3.docx
@@ -676,9 +676,9 @@
           <w:szCs w:val="24"/>
         </w:rPr>
         <w:drawing>
-          <wp:inline distT="0" distB="0" distL="0" distR="0" wp14:anchorId="7608C9AF" wp14:editId="52DBBBFE">
-            <wp:extent cx="5733415" cy="2802255"/>
-            <wp:effectExtent l="0" t="0" r="635" b="0"/>
+          <wp:inline distT="0" distB="0" distL="0" distR="0" wp14:anchorId="7608C9AF" wp14:editId="1108489F">
+            <wp:extent cx="5059680" cy="2472961"/>
+            <wp:effectExtent l="0" t="0" r="7620" b="3810"/>
             <wp:docPr id="1" name="Imagem 1"/>
             <wp:cNvGraphicFramePr>
               <a:graphicFrameLocks xmlns:a="http://schemas.openxmlformats.org/drawingml/2006/main" noChangeAspect="1"/>
@@ -699,7 +699,7 @@
                   <pic:spPr>
                     <a:xfrm>
                       <a:off x="0" y="0"/>
-                      <a:ext cx="5733415" cy="2802255"/>
+                      <a:ext cx="5063269" cy="2474715"/>
                     </a:xfrm>
                     <a:prstGeom prst="rect">
                       <a:avLst/>
@@ -727,6 +727,30 @@
     <w:p>
       <w:pPr>
         <w:pStyle w:val="PargrafodaLista"/>
+        <w:numPr>
+          <w:ilvl w:val="0"/>
+          <w:numId w:val="4"/>
+        </w:numPr>
+        <w:jc w:val="both"/>
+        <w:rPr>
+          <w:rFonts w:ascii="Times New Roman" w:eastAsia="Times New Roman" w:hAnsi="Times New Roman" w:cs="Times New Roman"/>
+          <w:i/>
+          <w:iCs/>
+          <w:sz w:val="24"/>
+          <w:szCs w:val="24"/>
+        </w:rPr>
+      </w:pPr>
+      <w:r>
+        <w:rPr>
+          <w:i/>
+          <w:iCs/>
+        </w:rPr>
+        <w:t>Alterar localmente, colocar no stage e fazer commit no repositório local</w:t>
+      </w:r>
+    </w:p>
+    <w:p>
+      <w:pPr>
+        <w:pStyle w:val="PargrafodaLista"/>
         <w:jc w:val="both"/>
         <w:rPr>
           <w:rFonts w:ascii="Times New Roman" w:eastAsia="Times New Roman" w:hAnsi="Times New Roman" w:cs="Times New Roman"/>
@@ -760,16 +784,7 @@
           <w:sz w:val="24"/>
           <w:szCs w:val="24"/>
         </w:rPr>
-        <w:t>Desktop</w:t>
-      </w:r>
-      <w:r>
-        <w:rPr>
-          <w:rFonts w:ascii="Times New Roman" w:eastAsia="Times New Roman" w:hAnsi="Times New Roman" w:cs="Times New Roman"/>
-          <w:i/>
-          <w:sz w:val="24"/>
-          <w:szCs w:val="24"/>
-        </w:rPr>
-        <w:t xml:space="preserve"> </w:t>
+        <w:t xml:space="preserve">Desktop </w:t>
       </w:r>
       <w:r>
         <w:rPr>
@@ -787,43 +802,44 @@
           <w:sz w:val="24"/>
           <w:szCs w:val="24"/>
         </w:rPr>
-        <w:t>:</w:t>
-      </w:r>
-    </w:p>
-    <w:p>
-      <w:pPr>
-        <w:pStyle w:val="PargrafodaLista"/>
-        <w:jc w:val="both"/>
-        <w:rPr>
-          <w:rFonts w:ascii="Times New Roman" w:eastAsia="Times New Roman" w:hAnsi="Times New Roman" w:cs="Times New Roman"/>
-          <w:iCs/>
-          <w:sz w:val="24"/>
-          <w:szCs w:val="24"/>
-        </w:rPr>
-      </w:pPr>
-    </w:p>
-    <w:p>
-      <w:pPr>
-        <w:pStyle w:val="PargrafodaLista"/>
-        <w:jc w:val="both"/>
-        <w:rPr>
-          <w:rFonts w:ascii="Times New Roman" w:eastAsia="Times New Roman" w:hAnsi="Times New Roman" w:cs="Times New Roman"/>
-          <w:iCs/>
-          <w:sz w:val="24"/>
-          <w:szCs w:val="24"/>
-        </w:rPr>
-      </w:pPr>
-      <w:r>
-        <w:rPr>
-          <w:rFonts w:ascii="Times New Roman" w:eastAsia="Times New Roman" w:hAnsi="Times New Roman" w:cs="Times New Roman"/>
-          <w:iCs/>
+        <w:t xml:space="preserve"> com uma mensagem. </w:t>
+      </w:r>
+    </w:p>
+    <w:p>
+      <w:pPr>
+        <w:pStyle w:val="PargrafodaLista"/>
+        <w:jc w:val="both"/>
+        <w:rPr>
+          <w:rFonts w:ascii="Times New Roman" w:eastAsia="Times New Roman" w:hAnsi="Times New Roman" w:cs="Times New Roman"/>
+          <w:iCs/>
+          <w:sz w:val="24"/>
+          <w:szCs w:val="24"/>
+        </w:rPr>
+      </w:pPr>
+    </w:p>
+    <w:p>
+      <w:pPr>
+        <w:pStyle w:val="PargrafodaLista"/>
+        <w:jc w:val="both"/>
+        <w:rPr>
+          <w:rFonts w:ascii="Times New Roman" w:eastAsia="Times New Roman" w:hAnsi="Times New Roman" w:cs="Times New Roman"/>
+          <w:iCs/>
+          <w:sz w:val="24"/>
+          <w:szCs w:val="24"/>
+        </w:rPr>
+      </w:pPr>
+      <w:r>
+        <w:rPr>
+          <w:rFonts w:ascii="Times New Roman" w:eastAsia="Times New Roman" w:hAnsi="Times New Roman" w:cs="Times New Roman"/>
+          <w:iCs/>
+          <w:noProof/>
           <w:sz w:val="24"/>
           <w:szCs w:val="24"/>
         </w:rPr>
         <w:drawing>
-          <wp:inline distT="0" distB="0" distL="0" distR="0" wp14:anchorId="1715D3F6" wp14:editId="0E451BF5">
-            <wp:extent cx="2699209" cy="3253740"/>
-            <wp:effectExtent l="0" t="0" r="6350" b="3810"/>
+          <wp:inline distT="0" distB="0" distL="0" distR="0" wp14:anchorId="1715D3F6" wp14:editId="2A861CFC">
+            <wp:extent cx="2092362" cy="2522220"/>
+            <wp:effectExtent l="0" t="0" r="3175" b="0"/>
             <wp:docPr id="4" name="Imagem 4"/>
             <wp:cNvGraphicFramePr>
               <a:graphicFrameLocks xmlns:a="http://schemas.openxmlformats.org/drawingml/2006/main" noChangeAspect="1"/>
@@ -844,7 +860,7 @@
                   <pic:spPr>
                     <a:xfrm>
                       <a:off x="0" y="0"/>
-                      <a:ext cx="2703630" cy="3259069"/>
+                      <a:ext cx="2097238" cy="2528098"/>
                     </a:xfrm>
                     <a:prstGeom prst="rect">
                       <a:avLst/>
@@ -872,6 +888,10 @@
     <w:p>
       <w:pPr>
         <w:pStyle w:val="PargrafodaLista"/>
+        <w:numPr>
+          <w:ilvl w:val="0"/>
+          <w:numId w:val="4"/>
+        </w:numPr>
         <w:jc w:val="both"/>
         <w:rPr>
           <w:rFonts w:ascii="Times New Roman" w:eastAsia="Times New Roman" w:hAnsi="Times New Roman" w:cs="Times New Roman"/>
@@ -883,49 +903,113 @@
       </w:pPr>
       <w:r>
         <w:rPr>
-          <w:rFonts w:ascii="Times New Roman" w:eastAsia="Times New Roman" w:hAnsi="Times New Roman" w:cs="Times New Roman"/>
-          <w:iCs/>
+          <w:i/>
+          <w:iCs/>
+        </w:rPr>
+        <w:t>Atualizar o GitHub (push</w:t>
+      </w:r>
+      <w:r>
+        <w:rPr>
+          <w:i/>
+          <w:iCs/>
+        </w:rPr>
+        <w:t>)</w:t>
+      </w:r>
+    </w:p>
+    <w:p>
+      <w:pPr>
+        <w:pStyle w:val="PargrafodaLista"/>
+        <w:jc w:val="both"/>
+        <w:rPr>
+          <w:rFonts w:ascii="Times New Roman" w:eastAsia="Times New Roman" w:hAnsi="Times New Roman" w:cs="Times New Roman"/>
+          <w:iCs/>
+          <w:sz w:val="24"/>
+          <w:szCs w:val="24"/>
+          <w:u w:val="single"/>
+        </w:rPr>
+      </w:pPr>
+      <w:r>
+        <w:rPr>
+          <w:rFonts w:ascii="Times New Roman" w:eastAsia="Times New Roman" w:hAnsi="Times New Roman" w:cs="Times New Roman"/>
+          <w:iCs/>
+          <w:sz w:val="24"/>
+          <w:szCs w:val="24"/>
+        </w:rPr>
+        <w:t>L</w:t>
+      </w:r>
+      <w:r>
+        <w:rPr>
+          <w:rFonts w:ascii="Times New Roman" w:eastAsia="Times New Roman" w:hAnsi="Times New Roman" w:cs="Times New Roman"/>
+          <w:iCs/>
+          <w:sz w:val="24"/>
+          <w:szCs w:val="24"/>
+        </w:rPr>
+        <w:t>ogo em seguida</w:t>
+      </w:r>
+      <w:r>
+        <w:rPr>
+          <w:rFonts w:ascii="Times New Roman" w:eastAsia="Times New Roman" w:hAnsi="Times New Roman" w:cs="Times New Roman"/>
+          <w:iCs/>
+          <w:sz w:val="24"/>
+          <w:szCs w:val="24"/>
+        </w:rPr>
+        <w:t xml:space="preserve">, fiz </w:t>
+      </w:r>
+      <w:r>
+        <w:rPr>
+          <w:rFonts w:ascii="Times New Roman" w:eastAsia="Times New Roman" w:hAnsi="Times New Roman" w:cs="Times New Roman"/>
+          <w:iCs/>
+          <w:sz w:val="24"/>
+          <w:szCs w:val="24"/>
+        </w:rPr>
+        <w:t>o push pro repositório</w:t>
+      </w:r>
+      <w:r>
+        <w:rPr>
+          <w:rFonts w:ascii="Times New Roman" w:eastAsia="Times New Roman" w:hAnsi="Times New Roman" w:cs="Times New Roman"/>
+          <w:iCs/>
+          <w:sz w:val="24"/>
+          <w:szCs w:val="24"/>
+        </w:rPr>
+        <w:t xml:space="preserve"> para o caso de alguém estar trabalhando na mesma branch.</w:t>
+      </w:r>
+    </w:p>
+    <w:p>
+      <w:pPr>
+        <w:pStyle w:val="PargrafodaLista"/>
+        <w:jc w:val="both"/>
+        <w:rPr>
+          <w:rFonts w:ascii="Times New Roman" w:eastAsia="Times New Roman" w:hAnsi="Times New Roman" w:cs="Times New Roman"/>
+          <w:iCs/>
+          <w:sz w:val="24"/>
+          <w:szCs w:val="24"/>
+        </w:rPr>
+      </w:pPr>
+    </w:p>
+    <w:p>
+      <w:pPr>
+        <w:pStyle w:val="PargrafodaLista"/>
+        <w:jc w:val="both"/>
+        <w:rPr>
+          <w:rFonts w:ascii="Times New Roman" w:eastAsia="Times New Roman" w:hAnsi="Times New Roman" w:cs="Times New Roman"/>
+          <w:iCs/>
+          <w:sz w:val="24"/>
+          <w:szCs w:val="24"/>
+        </w:rPr>
+      </w:pPr>
+      <w:r>
+        <w:rPr>
+          <w:rFonts w:ascii="Times New Roman" w:eastAsia="Times New Roman" w:hAnsi="Times New Roman" w:cs="Times New Roman"/>
+          <w:iCs/>
+          <w:noProof/>
           <w:sz w:val="24"/>
           <w:szCs w:val="24"/>
         </w:rPr>
         <w:lastRenderedPageBreak/>
-        <w:t>E logo em seguida o próprio push pro repositório:</w:t>
-      </w:r>
-    </w:p>
-    <w:p>
-      <w:pPr>
-        <w:pStyle w:val="PargrafodaLista"/>
-        <w:jc w:val="both"/>
-        <w:rPr>
-          <w:rFonts w:ascii="Times New Roman" w:eastAsia="Times New Roman" w:hAnsi="Times New Roman" w:cs="Times New Roman"/>
-          <w:iCs/>
-          <w:sz w:val="24"/>
-          <w:szCs w:val="24"/>
-        </w:rPr>
-      </w:pPr>
-    </w:p>
-    <w:p>
-      <w:pPr>
-        <w:pStyle w:val="PargrafodaLista"/>
-        <w:jc w:val="both"/>
-        <w:rPr>
-          <w:rFonts w:ascii="Times New Roman" w:eastAsia="Times New Roman" w:hAnsi="Times New Roman" w:cs="Times New Roman"/>
-          <w:iCs/>
-          <w:sz w:val="24"/>
-          <w:szCs w:val="24"/>
-        </w:rPr>
-      </w:pPr>
-      <w:r>
-        <w:rPr>
-          <w:rFonts w:ascii="Times New Roman" w:eastAsia="Times New Roman" w:hAnsi="Times New Roman" w:cs="Times New Roman"/>
-          <w:iCs/>
-          <w:sz w:val="24"/>
-          <w:szCs w:val="24"/>
-        </w:rPr>
         <w:drawing>
-          <wp:inline distT="0" distB="0" distL="0" distR="0" wp14:anchorId="0086C8D8" wp14:editId="69673A55">
-            <wp:extent cx="5733415" cy="1003300"/>
-            <wp:effectExtent l="0" t="0" r="635" b="6350"/>
+          <wp:inline distT="0" distB="0" distL="0" distR="0" wp14:anchorId="0086C8D8" wp14:editId="659B5B4B">
+            <wp:extent cx="4991100" cy="873401"/>
+            <wp:effectExtent l="0" t="0" r="0" b="3175"/>
             <wp:docPr id="5" name="Imagem 5"/>
             <wp:cNvGraphicFramePr>
               <a:graphicFrameLocks xmlns:a="http://schemas.openxmlformats.org/drawingml/2006/main" noChangeAspect="1"/>
@@ -946,7 +1030,7 @@
                   <pic:spPr>
                     <a:xfrm>
                       <a:off x="0" y="0"/>
-                      <a:ext cx="5733415" cy="1003300"/>
+                      <a:ext cx="5007317" cy="876239"/>
                     </a:xfrm>
                     <a:prstGeom prst="rect">
                       <a:avLst/>
@@ -959,8 +1043,713 @@
         </w:drawing>
       </w:r>
     </w:p>
+    <w:p>
+      <w:pPr>
+        <w:pStyle w:val="PargrafodaLista"/>
+        <w:jc w:val="both"/>
+        <w:rPr>
+          <w:rFonts w:ascii="Times New Roman" w:eastAsia="Times New Roman" w:hAnsi="Times New Roman" w:cs="Times New Roman"/>
+          <w:iCs/>
+          <w:sz w:val="24"/>
+          <w:szCs w:val="24"/>
+        </w:rPr>
+      </w:pPr>
+    </w:p>
+    <w:p>
+      <w:pPr>
+        <w:pStyle w:val="PargrafodaLista"/>
+        <w:numPr>
+          <w:ilvl w:val="0"/>
+          <w:numId w:val="4"/>
+        </w:numPr>
+        <w:jc w:val="both"/>
+        <w:rPr>
+          <w:rFonts w:ascii="Times New Roman" w:eastAsia="Times New Roman" w:hAnsi="Times New Roman" w:cs="Times New Roman"/>
+          <w:i/>
+          <w:iCs/>
+          <w:sz w:val="24"/>
+          <w:szCs w:val="24"/>
+        </w:rPr>
+      </w:pPr>
+      <w:r>
+        <w:rPr>
+          <w:i/>
+          <w:iCs/>
+        </w:rPr>
+        <w:t>Fazer merge das branches criada</w:t>
+      </w:r>
+      <w:r>
+        <w:rPr>
+          <w:i/>
+          <w:iCs/>
+        </w:rPr>
+        <w:t>s</w:t>
+      </w:r>
+    </w:p>
+    <w:p>
+      <w:pPr>
+        <w:pStyle w:val="PargrafodaLista"/>
+        <w:jc w:val="both"/>
+        <w:rPr>
+          <w:rFonts w:ascii="Times New Roman" w:eastAsia="Times New Roman" w:hAnsi="Times New Roman" w:cs="Times New Roman"/>
+          <w:iCs/>
+          <w:sz w:val="24"/>
+          <w:szCs w:val="24"/>
+        </w:rPr>
+      </w:pPr>
+      <w:r>
+        <w:rPr>
+          <w:rFonts w:ascii="Times New Roman" w:eastAsia="Times New Roman" w:hAnsi="Times New Roman" w:cs="Times New Roman"/>
+          <w:iCs/>
+          <w:sz w:val="24"/>
+          <w:szCs w:val="24"/>
+        </w:rPr>
+        <w:t>Logo em seguida, após commitar tais mudanças da branch, nos aparece a opção pull request:</w:t>
+      </w:r>
+    </w:p>
+    <w:p>
+      <w:pPr>
+        <w:pStyle w:val="PargrafodaLista"/>
+        <w:jc w:val="both"/>
+        <w:rPr>
+          <w:rFonts w:ascii="Times New Roman" w:eastAsia="Times New Roman" w:hAnsi="Times New Roman" w:cs="Times New Roman"/>
+          <w:iCs/>
+          <w:sz w:val="24"/>
+          <w:szCs w:val="24"/>
+        </w:rPr>
+      </w:pPr>
+    </w:p>
+    <w:p>
+      <w:pPr>
+        <w:pStyle w:val="PargrafodaLista"/>
+        <w:jc w:val="both"/>
+        <w:rPr>
+          <w:rFonts w:ascii="Times New Roman" w:eastAsia="Times New Roman" w:hAnsi="Times New Roman" w:cs="Times New Roman"/>
+          <w:iCs/>
+          <w:sz w:val="24"/>
+          <w:szCs w:val="24"/>
+        </w:rPr>
+      </w:pPr>
+      <w:r>
+        <w:rPr>
+          <w:rFonts w:ascii="Times New Roman" w:eastAsia="Times New Roman" w:hAnsi="Times New Roman" w:cs="Times New Roman"/>
+          <w:iCs/>
+          <w:noProof/>
+          <w:sz w:val="24"/>
+          <w:szCs w:val="24"/>
+        </w:rPr>
+        <w:drawing>
+          <wp:inline distT="0" distB="0" distL="0" distR="0" wp14:anchorId="41A31BDA" wp14:editId="31C9DF43">
+            <wp:extent cx="5006340" cy="1364559"/>
+            <wp:effectExtent l="0" t="0" r="3810" b="7620"/>
+            <wp:docPr id="6" name="Imagem 6"/>
+            <wp:cNvGraphicFramePr>
+              <a:graphicFrameLocks xmlns:a="http://schemas.openxmlformats.org/drawingml/2006/main" noChangeAspect="1"/>
+            </wp:cNvGraphicFramePr>
+            <a:graphic xmlns:a="http://schemas.openxmlformats.org/drawingml/2006/main">
+              <a:graphicData uri="http://schemas.openxmlformats.org/drawingml/2006/picture">
+                <pic:pic xmlns:pic="http://schemas.openxmlformats.org/drawingml/2006/picture">
+                  <pic:nvPicPr>
+                    <pic:cNvPr id="1" name=""/>
+                    <pic:cNvPicPr/>
+                  </pic:nvPicPr>
+                  <pic:blipFill>
+                    <a:blip r:embed="rId13"/>
+                    <a:stretch>
+                      <a:fillRect/>
+                    </a:stretch>
+                  </pic:blipFill>
+                  <pic:spPr>
+                    <a:xfrm>
+                      <a:off x="0" y="0"/>
+                      <a:ext cx="5012804" cy="1366321"/>
+                    </a:xfrm>
+                    <a:prstGeom prst="rect">
+                      <a:avLst/>
+                    </a:prstGeom>
+                  </pic:spPr>
+                </pic:pic>
+              </a:graphicData>
+            </a:graphic>
+          </wp:inline>
+        </w:drawing>
+      </w:r>
+    </w:p>
+    <w:p>
+      <w:pPr>
+        <w:pStyle w:val="PargrafodaLista"/>
+        <w:jc w:val="both"/>
+        <w:rPr>
+          <w:rFonts w:ascii="Times New Roman" w:eastAsia="Times New Roman" w:hAnsi="Times New Roman" w:cs="Times New Roman"/>
+          <w:iCs/>
+          <w:sz w:val="24"/>
+          <w:szCs w:val="24"/>
+        </w:rPr>
+      </w:pPr>
+    </w:p>
+    <w:p>
+      <w:pPr>
+        <w:pStyle w:val="PargrafodaLista"/>
+        <w:jc w:val="both"/>
+        <w:rPr>
+          <w:rFonts w:ascii="Times New Roman" w:eastAsia="Times New Roman" w:hAnsi="Times New Roman" w:cs="Times New Roman"/>
+          <w:iCs/>
+          <w:sz w:val="24"/>
+          <w:szCs w:val="24"/>
+        </w:rPr>
+      </w:pPr>
+      <w:r>
+        <w:rPr>
+          <w:rFonts w:ascii="Times New Roman" w:eastAsia="Times New Roman" w:hAnsi="Times New Roman" w:cs="Times New Roman"/>
+          <w:iCs/>
+          <w:sz w:val="24"/>
+          <w:szCs w:val="24"/>
+        </w:rPr>
+        <w:t>Clicando nela</w:t>
+      </w:r>
+      <w:r>
+        <w:rPr>
+          <w:rFonts w:ascii="Times New Roman" w:eastAsia="Times New Roman" w:hAnsi="Times New Roman" w:cs="Times New Roman"/>
+          <w:iCs/>
+          <w:sz w:val="24"/>
+          <w:szCs w:val="24"/>
+        </w:rPr>
+        <w:t>, aparece um campo de texto para descrever a solicitação e, após enviá-la, podemos ver o pull request:</w:t>
+      </w:r>
+    </w:p>
+    <w:p>
+      <w:pPr>
+        <w:pStyle w:val="PargrafodaLista"/>
+        <w:jc w:val="both"/>
+        <w:rPr>
+          <w:rFonts w:ascii="Times New Roman" w:eastAsia="Times New Roman" w:hAnsi="Times New Roman" w:cs="Times New Roman"/>
+          <w:iCs/>
+          <w:sz w:val="24"/>
+          <w:szCs w:val="24"/>
+        </w:rPr>
+      </w:pPr>
+    </w:p>
+    <w:p>
+      <w:pPr>
+        <w:pStyle w:val="PargrafodaLista"/>
+        <w:jc w:val="both"/>
+        <w:rPr>
+          <w:rFonts w:ascii="Times New Roman" w:eastAsia="Times New Roman" w:hAnsi="Times New Roman" w:cs="Times New Roman"/>
+          <w:iCs/>
+          <w:sz w:val="24"/>
+          <w:szCs w:val="24"/>
+        </w:rPr>
+      </w:pPr>
+    </w:p>
+    <w:p>
+      <w:pPr>
+        <w:pStyle w:val="PargrafodaLista"/>
+        <w:jc w:val="both"/>
+        <w:rPr>
+          <w:rFonts w:ascii="Times New Roman" w:eastAsia="Times New Roman" w:hAnsi="Times New Roman" w:cs="Times New Roman"/>
+          <w:iCs/>
+          <w:sz w:val="24"/>
+          <w:szCs w:val="24"/>
+        </w:rPr>
+      </w:pPr>
+      <w:r>
+        <w:rPr>
+          <w:rFonts w:ascii="Times New Roman" w:eastAsia="Times New Roman" w:hAnsi="Times New Roman" w:cs="Times New Roman"/>
+          <w:iCs/>
+          <w:noProof/>
+          <w:sz w:val="24"/>
+          <w:szCs w:val="24"/>
+        </w:rPr>
+        <w:drawing>
+          <wp:inline distT="0" distB="0" distL="0" distR="0" wp14:anchorId="15180692" wp14:editId="1714640A">
+            <wp:extent cx="5303520" cy="4302612"/>
+            <wp:effectExtent l="0" t="0" r="0" b="3175"/>
+            <wp:docPr id="7" name="Imagem 7"/>
+            <wp:cNvGraphicFramePr>
+              <a:graphicFrameLocks xmlns:a="http://schemas.openxmlformats.org/drawingml/2006/main" noChangeAspect="1"/>
+            </wp:cNvGraphicFramePr>
+            <a:graphic xmlns:a="http://schemas.openxmlformats.org/drawingml/2006/main">
+              <a:graphicData uri="http://schemas.openxmlformats.org/drawingml/2006/picture">
+                <pic:pic xmlns:pic="http://schemas.openxmlformats.org/drawingml/2006/picture">
+                  <pic:nvPicPr>
+                    <pic:cNvPr id="1" name=""/>
+                    <pic:cNvPicPr/>
+                  </pic:nvPicPr>
+                  <pic:blipFill>
+                    <a:blip r:embed="rId14"/>
+                    <a:stretch>
+                      <a:fillRect/>
+                    </a:stretch>
+                  </pic:blipFill>
+                  <pic:spPr>
+                    <a:xfrm>
+                      <a:off x="0" y="0"/>
+                      <a:ext cx="5309758" cy="4307673"/>
+                    </a:xfrm>
+                    <a:prstGeom prst="rect">
+                      <a:avLst/>
+                    </a:prstGeom>
+                  </pic:spPr>
+                </pic:pic>
+              </a:graphicData>
+            </a:graphic>
+          </wp:inline>
+        </w:drawing>
+      </w:r>
+    </w:p>
+    <w:p>
+      <w:pPr>
+        <w:pStyle w:val="PargrafodaLista"/>
+        <w:jc w:val="both"/>
+        <w:rPr>
+          <w:rFonts w:ascii="Times New Roman" w:eastAsia="Times New Roman" w:hAnsi="Times New Roman" w:cs="Times New Roman"/>
+          <w:iCs/>
+          <w:sz w:val="24"/>
+          <w:szCs w:val="24"/>
+        </w:rPr>
+      </w:pPr>
+    </w:p>
+    <w:p>
+      <w:pPr>
+        <w:pStyle w:val="PargrafodaLista"/>
+        <w:jc w:val="both"/>
+        <w:rPr>
+          <w:rFonts w:ascii="Times New Roman" w:eastAsia="Times New Roman" w:hAnsi="Times New Roman" w:cs="Times New Roman"/>
+          <w:iCs/>
+          <w:sz w:val="24"/>
+          <w:szCs w:val="24"/>
+        </w:rPr>
+      </w:pPr>
+      <w:r>
+        <w:rPr>
+          <w:rFonts w:ascii="Times New Roman" w:eastAsia="Times New Roman" w:hAnsi="Times New Roman" w:cs="Times New Roman"/>
+          <w:iCs/>
+          <w:sz w:val="24"/>
+          <w:szCs w:val="24"/>
+        </w:rPr>
+        <w:lastRenderedPageBreak/>
+        <w:t>E já podemos aceitar e fazer o merge como mostrado no botão na parte de baixo da imagem acima.</w:t>
+      </w:r>
+    </w:p>
+    <w:p>
+      <w:pPr>
+        <w:pStyle w:val="PargrafodaLista"/>
+        <w:jc w:val="both"/>
+        <w:rPr>
+          <w:rFonts w:ascii="Times New Roman" w:eastAsia="Times New Roman" w:hAnsi="Times New Roman" w:cs="Times New Roman"/>
+          <w:iCs/>
+          <w:sz w:val="24"/>
+          <w:szCs w:val="24"/>
+        </w:rPr>
+      </w:pPr>
+    </w:p>
+    <w:p>
+      <w:pPr>
+        <w:pStyle w:val="PargrafodaLista"/>
+        <w:jc w:val="both"/>
+        <w:rPr>
+          <w:rFonts w:ascii="Times New Roman" w:eastAsia="Times New Roman" w:hAnsi="Times New Roman" w:cs="Times New Roman"/>
+          <w:iCs/>
+          <w:sz w:val="24"/>
+          <w:szCs w:val="24"/>
+        </w:rPr>
+      </w:pPr>
+      <w:r>
+        <w:rPr>
+          <w:rFonts w:ascii="Times New Roman" w:eastAsia="Times New Roman" w:hAnsi="Times New Roman" w:cs="Times New Roman"/>
+          <w:iCs/>
+          <w:sz w:val="24"/>
+          <w:szCs w:val="24"/>
+        </w:rPr>
+        <w:t>Ao confirmar o merge, temos a branch main atualizada com as mudanças da outra branch. Em seguida, aparece a msg para apagar a branch e podemos deleta-la para ficar apenas com a principal.</w:t>
+      </w:r>
+    </w:p>
+    <w:p>
+      <w:pPr>
+        <w:pStyle w:val="PargrafodaLista"/>
+        <w:jc w:val="both"/>
+        <w:rPr>
+          <w:rFonts w:ascii="Times New Roman" w:eastAsia="Times New Roman" w:hAnsi="Times New Roman" w:cs="Times New Roman"/>
+          <w:iCs/>
+          <w:sz w:val="24"/>
+          <w:szCs w:val="24"/>
+        </w:rPr>
+      </w:pPr>
+    </w:p>
+    <w:p>
+      <w:pPr>
+        <w:pStyle w:val="PargrafodaLista"/>
+        <w:jc w:val="both"/>
+        <w:rPr>
+          <w:rFonts w:ascii="Times New Roman" w:eastAsia="Times New Roman" w:hAnsi="Times New Roman" w:cs="Times New Roman"/>
+          <w:iCs/>
+          <w:sz w:val="24"/>
+          <w:szCs w:val="24"/>
+        </w:rPr>
+      </w:pPr>
+      <w:r>
+        <w:rPr>
+          <w:rFonts w:ascii="Times New Roman" w:eastAsia="Times New Roman" w:hAnsi="Times New Roman" w:cs="Times New Roman"/>
+          <w:iCs/>
+          <w:noProof/>
+          <w:sz w:val="24"/>
+          <w:szCs w:val="24"/>
+        </w:rPr>
+        <w:drawing>
+          <wp:inline distT="0" distB="0" distL="0" distR="0" wp14:anchorId="7A378FAB" wp14:editId="7FDB40B8">
+            <wp:extent cx="5733415" cy="621665"/>
+            <wp:effectExtent l="0" t="0" r="635" b="6985"/>
+            <wp:docPr id="8" name="Imagem 8"/>
+            <wp:cNvGraphicFramePr>
+              <a:graphicFrameLocks xmlns:a="http://schemas.openxmlformats.org/drawingml/2006/main" noChangeAspect="1"/>
+            </wp:cNvGraphicFramePr>
+            <a:graphic xmlns:a="http://schemas.openxmlformats.org/drawingml/2006/main">
+              <a:graphicData uri="http://schemas.openxmlformats.org/drawingml/2006/picture">
+                <pic:pic xmlns:pic="http://schemas.openxmlformats.org/drawingml/2006/picture">
+                  <pic:nvPicPr>
+                    <pic:cNvPr id="1" name=""/>
+                    <pic:cNvPicPr/>
+                  </pic:nvPicPr>
+                  <pic:blipFill>
+                    <a:blip r:embed="rId15"/>
+                    <a:stretch>
+                      <a:fillRect/>
+                    </a:stretch>
+                  </pic:blipFill>
+                  <pic:spPr>
+                    <a:xfrm>
+                      <a:off x="0" y="0"/>
+                      <a:ext cx="5733415" cy="621665"/>
+                    </a:xfrm>
+                    <a:prstGeom prst="rect">
+                      <a:avLst/>
+                    </a:prstGeom>
+                  </pic:spPr>
+                </pic:pic>
+              </a:graphicData>
+            </a:graphic>
+          </wp:inline>
+        </w:drawing>
+      </w:r>
+    </w:p>
+    <w:p>
+      <w:pPr>
+        <w:pStyle w:val="PargrafodaLista"/>
+        <w:jc w:val="both"/>
+        <w:rPr>
+          <w:rFonts w:ascii="Times New Roman" w:eastAsia="Times New Roman" w:hAnsi="Times New Roman" w:cs="Times New Roman"/>
+          <w:iCs/>
+          <w:sz w:val="24"/>
+          <w:szCs w:val="24"/>
+        </w:rPr>
+      </w:pPr>
+    </w:p>
+    <w:p>
+      <w:pPr>
+        <w:pStyle w:val="PargrafodaLista"/>
+        <w:jc w:val="both"/>
+        <w:rPr>
+          <w:rFonts w:ascii="Times New Roman" w:eastAsia="Times New Roman" w:hAnsi="Times New Roman" w:cs="Times New Roman"/>
+          <w:iCs/>
+          <w:sz w:val="24"/>
+          <w:szCs w:val="24"/>
+        </w:rPr>
+      </w:pPr>
+      <w:r>
+        <w:rPr>
+          <w:rFonts w:ascii="Times New Roman" w:eastAsia="Times New Roman" w:hAnsi="Times New Roman" w:cs="Times New Roman"/>
+          <w:iCs/>
+          <w:sz w:val="24"/>
+          <w:szCs w:val="24"/>
+        </w:rPr>
+        <w:t xml:space="preserve">Por fim, vemos o projeto no </w:t>
+      </w:r>
+      <w:r>
+        <w:rPr>
+          <w:rFonts w:ascii="Times New Roman" w:eastAsia="Times New Roman" w:hAnsi="Times New Roman" w:cs="Times New Roman"/>
+          <w:i/>
+          <w:sz w:val="24"/>
+          <w:szCs w:val="24"/>
+        </w:rPr>
+        <w:t xml:space="preserve">GitHub </w:t>
+      </w:r>
+      <w:r>
+        <w:rPr>
+          <w:rFonts w:ascii="Times New Roman" w:eastAsia="Times New Roman" w:hAnsi="Times New Roman" w:cs="Times New Roman"/>
+          <w:iCs/>
+          <w:sz w:val="24"/>
+          <w:szCs w:val="24"/>
+        </w:rPr>
+        <w:t>com o merge feito</w:t>
+      </w:r>
+      <w:r>
+        <w:rPr>
+          <w:rFonts w:ascii="Times New Roman" w:eastAsia="Times New Roman" w:hAnsi="Times New Roman" w:cs="Times New Roman"/>
+          <w:iCs/>
+          <w:sz w:val="24"/>
+          <w:szCs w:val="24"/>
+        </w:rPr>
+        <w:t>:</w:t>
+      </w:r>
+    </w:p>
+    <w:p>
+      <w:pPr>
+        <w:pStyle w:val="PargrafodaLista"/>
+        <w:jc w:val="both"/>
+        <w:rPr>
+          <w:rFonts w:ascii="Times New Roman" w:eastAsia="Times New Roman" w:hAnsi="Times New Roman" w:cs="Times New Roman"/>
+          <w:iCs/>
+          <w:sz w:val="24"/>
+          <w:szCs w:val="24"/>
+        </w:rPr>
+      </w:pPr>
+    </w:p>
+    <w:p>
+      <w:pPr>
+        <w:pStyle w:val="PargrafodaLista"/>
+        <w:jc w:val="both"/>
+        <w:rPr>
+          <w:rFonts w:ascii="Times New Roman" w:eastAsia="Times New Roman" w:hAnsi="Times New Roman" w:cs="Times New Roman"/>
+          <w:iCs/>
+          <w:sz w:val="24"/>
+          <w:szCs w:val="24"/>
+        </w:rPr>
+      </w:pPr>
+      <w:r>
+        <w:rPr>
+          <w:rFonts w:ascii="Times New Roman" w:eastAsia="Times New Roman" w:hAnsi="Times New Roman" w:cs="Times New Roman"/>
+          <w:iCs/>
+          <w:sz w:val="24"/>
+          <w:szCs w:val="24"/>
+        </w:rPr>
+        <w:drawing>
+          <wp:inline distT="0" distB="0" distL="0" distR="0" wp14:anchorId="73E0BBDC" wp14:editId="46A1EF5A">
+            <wp:extent cx="4450041" cy="2232660"/>
+            <wp:effectExtent l="0" t="0" r="8255" b="0"/>
+            <wp:docPr id="9" name="Imagem 9"/>
+            <wp:cNvGraphicFramePr>
+              <a:graphicFrameLocks xmlns:a="http://schemas.openxmlformats.org/drawingml/2006/main" noChangeAspect="1"/>
+            </wp:cNvGraphicFramePr>
+            <a:graphic xmlns:a="http://schemas.openxmlformats.org/drawingml/2006/main">
+              <a:graphicData uri="http://schemas.openxmlformats.org/drawingml/2006/picture">
+                <pic:pic xmlns:pic="http://schemas.openxmlformats.org/drawingml/2006/picture">
+                  <pic:nvPicPr>
+                    <pic:cNvPr id="1" name=""/>
+                    <pic:cNvPicPr/>
+                  </pic:nvPicPr>
+                  <pic:blipFill>
+                    <a:blip r:embed="rId16"/>
+                    <a:stretch>
+                      <a:fillRect/>
+                    </a:stretch>
+                  </pic:blipFill>
+                  <pic:spPr>
+                    <a:xfrm>
+                      <a:off x="0" y="0"/>
+                      <a:ext cx="4454332" cy="2234813"/>
+                    </a:xfrm>
+                    <a:prstGeom prst="rect">
+                      <a:avLst/>
+                    </a:prstGeom>
+                  </pic:spPr>
+                </pic:pic>
+              </a:graphicData>
+            </a:graphic>
+          </wp:inline>
+        </w:drawing>
+      </w:r>
+    </w:p>
+    <w:p>
+      <w:pPr>
+        <w:pStyle w:val="PargrafodaLista"/>
+        <w:jc w:val="both"/>
+        <w:rPr>
+          <w:rFonts w:ascii="Times New Roman" w:eastAsia="Times New Roman" w:hAnsi="Times New Roman" w:cs="Times New Roman"/>
+          <w:iCs/>
+          <w:sz w:val="24"/>
+          <w:szCs w:val="24"/>
+        </w:rPr>
+      </w:pPr>
+    </w:p>
+    <w:p>
+      <w:pPr>
+        <w:pStyle w:val="PargrafodaLista"/>
+        <w:jc w:val="both"/>
+        <w:rPr>
+          <w:rFonts w:ascii="Times New Roman" w:eastAsia="Times New Roman" w:hAnsi="Times New Roman" w:cs="Times New Roman"/>
+          <w:iCs/>
+          <w:sz w:val="24"/>
+          <w:szCs w:val="24"/>
+        </w:rPr>
+      </w:pPr>
+      <w:r>
+        <w:rPr>
+          <w:rFonts w:ascii="Times New Roman" w:eastAsia="Times New Roman" w:hAnsi="Times New Roman" w:cs="Times New Roman"/>
+          <w:iCs/>
+          <w:sz w:val="24"/>
+          <w:szCs w:val="24"/>
+        </w:rPr>
+        <w:t>e o histórico mostrando que foi executado tudo com sucesso:</w:t>
+      </w:r>
+    </w:p>
+    <w:p>
+      <w:pPr>
+        <w:pStyle w:val="PargrafodaLista"/>
+        <w:jc w:val="both"/>
+        <w:rPr>
+          <w:rFonts w:ascii="Times New Roman" w:eastAsia="Times New Roman" w:hAnsi="Times New Roman" w:cs="Times New Roman"/>
+          <w:iCs/>
+          <w:sz w:val="24"/>
+          <w:szCs w:val="24"/>
+        </w:rPr>
+      </w:pPr>
+    </w:p>
+    <w:p>
+      <w:pPr>
+        <w:pStyle w:val="PargrafodaLista"/>
+        <w:jc w:val="both"/>
+        <w:rPr>
+          <w:rFonts w:ascii="Times New Roman" w:eastAsia="Times New Roman" w:hAnsi="Times New Roman" w:cs="Times New Roman"/>
+          <w:iCs/>
+          <w:sz w:val="24"/>
+          <w:szCs w:val="24"/>
+        </w:rPr>
+      </w:pPr>
+      <w:r>
+        <w:rPr>
+          <w:rFonts w:ascii="Times New Roman" w:eastAsia="Times New Roman" w:hAnsi="Times New Roman" w:cs="Times New Roman"/>
+          <w:iCs/>
+          <w:sz w:val="24"/>
+          <w:szCs w:val="24"/>
+        </w:rPr>
+        <w:drawing>
+          <wp:inline distT="0" distB="0" distL="0" distR="0" wp14:anchorId="7F2DCD73" wp14:editId="77C32593">
+            <wp:extent cx="2924054" cy="3223260"/>
+            <wp:effectExtent l="0" t="0" r="0" b="0"/>
+            <wp:docPr id="10" name="Imagem 10"/>
+            <wp:cNvGraphicFramePr>
+              <a:graphicFrameLocks xmlns:a="http://schemas.openxmlformats.org/drawingml/2006/main" noChangeAspect="1"/>
+            </wp:cNvGraphicFramePr>
+            <a:graphic xmlns:a="http://schemas.openxmlformats.org/drawingml/2006/main">
+              <a:graphicData uri="http://schemas.openxmlformats.org/drawingml/2006/picture">
+                <pic:pic xmlns:pic="http://schemas.openxmlformats.org/drawingml/2006/picture">
+                  <pic:nvPicPr>
+                    <pic:cNvPr id="1" name=""/>
+                    <pic:cNvPicPr/>
+                  </pic:nvPicPr>
+                  <pic:blipFill>
+                    <a:blip r:embed="rId17"/>
+                    <a:stretch>
+                      <a:fillRect/>
+                    </a:stretch>
+                  </pic:blipFill>
+                  <pic:spPr>
+                    <a:xfrm>
+                      <a:off x="0" y="0"/>
+                      <a:ext cx="2927358" cy="3226902"/>
+                    </a:xfrm>
+                    <a:prstGeom prst="rect">
+                      <a:avLst/>
+                    </a:prstGeom>
+                  </pic:spPr>
+                </pic:pic>
+              </a:graphicData>
+            </a:graphic>
+          </wp:inline>
+        </w:drawing>
+      </w:r>
+    </w:p>
+    <w:p>
+      <w:pPr>
+        <w:pStyle w:val="PargrafodaLista"/>
+        <w:jc w:val="both"/>
+        <w:rPr>
+          <w:rFonts w:ascii="Times New Roman" w:eastAsia="Times New Roman" w:hAnsi="Times New Roman" w:cs="Times New Roman"/>
+          <w:iCs/>
+          <w:sz w:val="24"/>
+          <w:szCs w:val="24"/>
+        </w:rPr>
+      </w:pPr>
+      <w:r>
+        <w:rPr>
+          <w:rFonts w:ascii="Times New Roman" w:eastAsia="Times New Roman" w:hAnsi="Times New Roman" w:cs="Times New Roman"/>
+          <w:iCs/>
+          <w:sz w:val="24"/>
+          <w:szCs w:val="24"/>
+        </w:rPr>
+        <w:lastRenderedPageBreak/>
+        <w:t>O print com o log das alterações conforme solicitado:</w:t>
+      </w:r>
+    </w:p>
+    <w:p>
+      <w:pPr>
+        <w:pStyle w:val="PargrafodaLista"/>
+        <w:jc w:val="both"/>
+        <w:rPr>
+          <w:rFonts w:ascii="Times New Roman" w:eastAsia="Times New Roman" w:hAnsi="Times New Roman" w:cs="Times New Roman"/>
+          <w:iCs/>
+          <w:sz w:val="24"/>
+          <w:szCs w:val="24"/>
+        </w:rPr>
+      </w:pPr>
+    </w:p>
+    <w:p>
+      <w:pPr>
+        <w:pStyle w:val="PargrafodaLista"/>
+        <w:jc w:val="both"/>
+        <w:rPr>
+          <w:rFonts w:ascii="Times New Roman" w:eastAsia="Times New Roman" w:hAnsi="Times New Roman" w:cs="Times New Roman"/>
+          <w:iCs/>
+          <w:sz w:val="24"/>
+          <w:szCs w:val="24"/>
+        </w:rPr>
+      </w:pPr>
+      <w:r>
+        <w:rPr>
+          <w:rFonts w:ascii="Times New Roman" w:eastAsia="Times New Roman" w:hAnsi="Times New Roman" w:cs="Times New Roman"/>
+          <w:iCs/>
+          <w:sz w:val="24"/>
+          <w:szCs w:val="24"/>
+        </w:rPr>
+        <w:drawing>
+          <wp:inline distT="0" distB="0" distL="0" distR="0" wp14:anchorId="7264F69C" wp14:editId="4D71F820">
+            <wp:extent cx="5733415" cy="1830070"/>
+            <wp:effectExtent l="0" t="0" r="635" b="0"/>
+            <wp:docPr id="11" name="Imagem 11"/>
+            <wp:cNvGraphicFramePr>
+              <a:graphicFrameLocks xmlns:a="http://schemas.openxmlformats.org/drawingml/2006/main" noChangeAspect="1"/>
+            </wp:cNvGraphicFramePr>
+            <a:graphic xmlns:a="http://schemas.openxmlformats.org/drawingml/2006/main">
+              <a:graphicData uri="http://schemas.openxmlformats.org/drawingml/2006/picture">
+                <pic:pic xmlns:pic="http://schemas.openxmlformats.org/drawingml/2006/picture">
+                  <pic:nvPicPr>
+                    <pic:cNvPr id="1" name=""/>
+                    <pic:cNvPicPr/>
+                  </pic:nvPicPr>
+                  <pic:blipFill>
+                    <a:blip r:embed="rId18"/>
+                    <a:stretch>
+                      <a:fillRect/>
+                    </a:stretch>
+                  </pic:blipFill>
+                  <pic:spPr>
+                    <a:xfrm>
+                      <a:off x="0" y="0"/>
+                      <a:ext cx="5733415" cy="1830070"/>
+                    </a:xfrm>
+                    <a:prstGeom prst="rect">
+                      <a:avLst/>
+                    </a:prstGeom>
+                  </pic:spPr>
+                </pic:pic>
+              </a:graphicData>
+            </a:graphic>
+          </wp:inline>
+        </w:drawing>
+      </w:r>
+    </w:p>
     <w:sectPr>
-      <w:footerReference w:type="default" r:id="rId13"/>
+      <w:footerReference w:type="default" r:id="rId19"/>
       <w:pgSz w:w="11909" w:h="16834"/>
       <w:pgMar w:top="1440" w:right="1440" w:bottom="1440" w:left="1440" w:header="0" w:footer="720" w:gutter="0"/>
       <w:pgNumType w:start="1"/>

</xml_diff>